<commit_message>
changes of 22/11/2022 - added 04-Architecture_materielle - finished 03-Donnees_structurees - updated website
</commit_message>
<xml_diff>
--- a/03-Donnees_structurees-1/Activite-6_Arbres_et_Graphes_Eleves/dijkstra.docx
+++ b/03-Donnees_structurees-1/Activite-6_Arbres_et_Graphes_Eleves/dijkstra.docx
@@ -1,8 +1,14 @@
 
 <file path=word/document.xml><?xml version="1.0" encoding="utf-8"?>
-<w:document xmlns:wpc="http://schemas.microsoft.com/office/word/2010/wordprocessingCanvas" xmlns:cx="http://schemas.microsoft.com/office/drawing/2014/chartex" xmlns:cx1="http://schemas.microsoft.com/office/drawing/2015/9/8/chartex" xmlns:cx2="http://schemas.microsoft.com/office/drawing/2015/10/21/chartex" xmlns:cx3="http://schemas.microsoft.com/office/drawing/2016/5/9/chartex" xmlns:cx4="http://schemas.microsoft.com/office/drawing/2016/5/10/chartex" xmlns:cx5="http://schemas.microsoft.com/office/drawing/2016/5/11/chartex" xmlns:cx6="http://schemas.microsoft.com/office/drawing/2016/5/12/chartex" xmlns:cx7="http://schemas.microsoft.com/office/drawing/2016/5/13/chartex" xmlns:cx8="http://schemas.microsoft.com/office/drawing/2016/5/14/chartex" xmlns:mc="http://schemas.openxmlformats.org/markup-compatibility/2006" xmlns:aink="http://schemas.microsoft.com/office/drawing/2016/ink" xmlns:am3d="http://schemas.microsoft.com/office/drawing/2017/model3d" xmlns:o="urn:schemas-microsoft-com:office:office" xmlns:r="http://schemas.openxmlformats.org/officeDocument/2006/relationships" xmlns:m="http://schemas.openxmlformats.org/officeDocument/2006/math" xmlns:v="urn:schemas-microsoft-com:vml" xmlns:wp14="http://schemas.microsoft.com/office/word/2010/wordprocessingDrawing" xmlns:wp="http://schemas.openxmlformats.org/drawingml/2006/wordprocessingDrawing" xmlns:w10="urn:schemas-microsoft-com:office:word" xmlns:w="http://schemas.openxmlformats.org/wordprocessingml/2006/main" xmlns:w14="http://schemas.microsoft.com/office/word/2010/wordml" xmlns:w15="http://schemas.microsoft.com/office/word/2012/wordml" xmlns:w16cex="http://schemas.microsoft.com/office/word/2018/wordml/cex" xmlns:w16cid="http://schemas.microsoft.com/office/word/2016/wordml/cid" xmlns:w16="http://schemas.microsoft.com/office/word/2018/wordml" xmlns:w16se="http://schemas.microsoft.com/office/word/2015/wordml/symex" xmlns:wpg="http://schemas.microsoft.com/office/word/2010/wordprocessingGroup" xmlns:wpi="http://schemas.microsoft.com/office/word/2010/wordprocessingInk" xmlns:wne="http://schemas.microsoft.com/office/word/2006/wordml" xmlns:wps="http://schemas.microsoft.com/office/word/2010/wordprocessingShape" mc:Ignorable="w14 w15 w16se w16cid w16 w16cex wp14">
+<w:document xmlns:wpc="http://schemas.microsoft.com/office/word/2010/wordprocessingCanvas" xmlns:cx="http://schemas.microsoft.com/office/drawing/2014/chartex" xmlns:mc="http://schemas.openxmlformats.org/markup-compatibility/2006" xmlns:o="urn:schemas-microsoft-com:office:office" xmlns:r="http://schemas.openxmlformats.org/officeDocument/2006/relationships" xmlns:m="http://schemas.openxmlformats.org/officeDocument/2006/math" xmlns:v="urn:schemas-microsoft-com:vml" xmlns:wp14="http://schemas.microsoft.com/office/word/2010/wordprocessingDrawing" xmlns:wp="http://schemas.openxmlformats.org/drawingml/2006/wordprocessingDrawing" xmlns:w10="urn:schemas-microsoft-com:office:word" xmlns:w="http://schemas.openxmlformats.org/wordprocessingml/2006/main" xmlns:w14="http://schemas.microsoft.com/office/word/2010/wordml" xmlns:w15="http://schemas.microsoft.com/office/word/2012/wordml" xmlns:w16se="http://schemas.microsoft.com/office/word/2015/wordml/symex" xmlns:wpg="http://schemas.microsoft.com/office/word/2010/wordprocessingGroup" xmlns:wpi="http://schemas.microsoft.com/office/word/2010/wordprocessingInk" xmlns:wne="http://schemas.microsoft.com/office/word/2006/wordml" xmlns:wps="http://schemas.microsoft.com/office/word/2010/wordprocessingShape" mc:Ignorable="w14 w15 w16se wp14">
   <w:body>
-    <w:p/>
+    <w:p>
+      <w:pPr>
+        <w:rPr>
+          <w:rStyle w:val="Emphaseintense"/>
+        </w:rPr>
+      </w:pPr>
+    </w:p>
     <w:p>
       <w:pPr>
         <w:jc w:val="center"/>
@@ -119,6 +125,7 @@
       <w:r>
         <w:rPr>
           <w:noProof/>
+          <w:lang w:eastAsia="fr-FR"/>
         </w:rPr>
         <w:drawing>
           <wp:anchor distT="0" distB="0" distL="114300" distR="114300" simplePos="0" relativeHeight="251662336" behindDoc="0" locked="0" layoutInCell="1" allowOverlap="1" wp14:anchorId="21F307BF" wp14:editId="2B572B0D">
@@ -154,7 +161,7 @@
                     </pic:cNvPicPr>
                   </pic:nvPicPr>
                   <pic:blipFill>
-                    <a:blip r:embed="rId5">
+                    <a:blip r:embed="rId9">
                       <a:extLst>
                         <a:ext uri="{28A0092B-C50C-407E-A947-70E740481C1C}">
                           <a14:useLocalDpi xmlns:a14="http://schemas.microsoft.com/office/drawing/2010/main" val="0"/>
@@ -327,7 +334,7 @@
           <w:insideH w:val="single" w:sz="4" w:space="0" w:color="000000"/>
           <w:insideV w:val="single" w:sz="4" w:space="0" w:color="000000"/>
         </w:tblBorders>
-        <w:tblLook w:val="00BF" w:firstRow="1" w:lastRow="0" w:firstColumn="1" w:lastColumn="0" w:noHBand="0" w:noVBand="0"/>
+        <w:tblLook w:val="00A0" w:firstRow="1" w:lastRow="0" w:firstColumn="1" w:lastColumn="0" w:noHBand="0" w:noVBand="0"/>
       </w:tblPr>
       <w:tblGrid>
         <w:gridCol w:w="851"/>
@@ -859,7 +866,7 @@
                     </wp:anchor>
                   </w:drawing>
                 </mc:Choice>
-                <mc:Fallback>
+                <mc:Fallback xmlns:cx1="http://schemas.microsoft.com/office/drawing/2015/9/8/chartex" xmlns:cx2="http://schemas.microsoft.com/office/drawing/2015/10/21/chartex" xmlns:cx3="http://schemas.microsoft.com/office/drawing/2016/5/9/chartex" xmlns:cx4="http://schemas.microsoft.com/office/drawing/2016/5/10/chartex" xmlns:cx5="http://schemas.microsoft.com/office/drawing/2016/5/11/chartex" xmlns:cx6="http://schemas.microsoft.com/office/drawing/2016/5/12/chartex" xmlns:cx7="http://schemas.microsoft.com/office/drawing/2016/5/13/chartex" xmlns:cx8="http://schemas.microsoft.com/office/drawing/2016/5/14/chartex" xmlns:aink="http://schemas.microsoft.com/office/drawing/2016/ink" xmlns:am3d="http://schemas.microsoft.com/office/drawing/2017/model3d" xmlns:w16cex="http://schemas.microsoft.com/office/word/2018/wordml/cex" xmlns:w16cid="http://schemas.microsoft.com/office/word/2016/wordml/cid" xmlns:w16="http://schemas.microsoft.com/office/word/2018/wordml">
                   <w:pict>
                     <v:line w14:anchorId="46FDADBD" id="Connecteur droit 4" o:spid="_x0000_s1026" style="position:absolute;flip:x;z-index:251659264;visibility:visible;mso-wrap-style:square;mso-width-percent:0;mso-height-percent:0;mso-wrap-distance-left:9pt;mso-wrap-distance-top:0;mso-wrap-distance-right:9pt;mso-wrap-distance-bottom:0;mso-position-horizontal:absolute;mso-position-horizontal-relative:text;mso-position-vertical:absolute;mso-position-vertical-relative:text;mso-width-percent:0;mso-height-percent:0;mso-width-relative:page;mso-height-relative:page" from="-1.8pt,6.1pt" to="-1.8pt,38.05pt" o:gfxdata="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" strokecolor="#36f" strokeweight="1pt">
                       <v:fill o:detectmouseclick="t"/>
@@ -991,7 +998,7 @@
                     </wp:anchor>
                   </w:drawing>
                 </mc:Choice>
-                <mc:Fallback>
+                <mc:Fallback xmlns:cx1="http://schemas.microsoft.com/office/drawing/2015/9/8/chartex" xmlns:cx2="http://schemas.microsoft.com/office/drawing/2015/10/21/chartex" xmlns:cx3="http://schemas.microsoft.com/office/drawing/2016/5/9/chartex" xmlns:cx4="http://schemas.microsoft.com/office/drawing/2016/5/10/chartex" xmlns:cx5="http://schemas.microsoft.com/office/drawing/2016/5/11/chartex" xmlns:cx6="http://schemas.microsoft.com/office/drawing/2016/5/12/chartex" xmlns:cx7="http://schemas.microsoft.com/office/drawing/2016/5/13/chartex" xmlns:cx8="http://schemas.microsoft.com/office/drawing/2016/5/14/chartex" xmlns:aink="http://schemas.microsoft.com/office/drawing/2016/ink" xmlns:am3d="http://schemas.microsoft.com/office/drawing/2017/model3d" xmlns:w16cex="http://schemas.microsoft.com/office/word/2018/wordml/cex" xmlns:w16cid="http://schemas.microsoft.com/office/word/2016/wordml/cid" xmlns:w16="http://schemas.microsoft.com/office/word/2018/wordml">
                   <w:pict>
                     <v:line w14:anchorId="29FEB4D4" id="Connecteur droit 3" o:spid="_x0000_s1026" style="position:absolute;flip:x;z-index:251660288;visibility:visible;mso-wrap-style:square;mso-width-percent:0;mso-height-percent:0;mso-wrap-distance-left:9pt;mso-wrap-distance-top:0;mso-wrap-distance-right:9pt;mso-wrap-distance-bottom:0;mso-position-horizontal:absolute;mso-position-horizontal-relative:text;mso-position-vertical:absolute;mso-position-vertical-relative:text;mso-width-percent:0;mso-height-percent:0;mso-width-relative:page;mso-height-relative:page" from="-1.55pt,7.4pt" to="-1.55pt,52.65pt" o:gfxdata="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" strokecolor="#36f" strokeweight="1pt">
                       <v:fill o:detectmouseclick="t"/>
@@ -1433,7 +1440,7 @@
                     </wp:anchor>
                   </w:drawing>
                 </mc:Choice>
-                <mc:Fallback>
+                <mc:Fallback xmlns:cx1="http://schemas.microsoft.com/office/drawing/2015/9/8/chartex" xmlns:cx2="http://schemas.microsoft.com/office/drawing/2015/10/21/chartex" xmlns:cx3="http://schemas.microsoft.com/office/drawing/2016/5/9/chartex" xmlns:cx4="http://schemas.microsoft.com/office/drawing/2016/5/10/chartex" xmlns:cx5="http://schemas.microsoft.com/office/drawing/2016/5/11/chartex" xmlns:cx6="http://schemas.microsoft.com/office/drawing/2016/5/12/chartex" xmlns:cx7="http://schemas.microsoft.com/office/drawing/2016/5/13/chartex" xmlns:cx8="http://schemas.microsoft.com/office/drawing/2016/5/14/chartex" xmlns:aink="http://schemas.microsoft.com/office/drawing/2016/ink" xmlns:am3d="http://schemas.microsoft.com/office/drawing/2017/model3d" xmlns:w16cex="http://schemas.microsoft.com/office/word/2018/wordml/cex" xmlns:w16cid="http://schemas.microsoft.com/office/word/2016/wordml/cid" xmlns:w16="http://schemas.microsoft.com/office/word/2018/wordml">
                   <w:pict>
                     <v:line w14:anchorId="6E385F33" id="Connecteur droit 2" o:spid="_x0000_s1026" style="position:absolute;flip:x;z-index:251661312;visibility:visible;mso-wrap-style:square;mso-width-percent:0;mso-height-percent:0;mso-wrap-distance-left:9pt;mso-wrap-distance-top:0;mso-wrap-distance-right:9pt;mso-wrap-distance-bottom:0;mso-position-horizontal:absolute;mso-position-horizontal-relative:text;mso-position-vertical:absolute;mso-position-vertical-relative:text;mso-width-percent:0;mso-height-percent:0;mso-width-relative:page;mso-height-relative:page" from="-1.05pt,7.15pt" to="-1.05pt,52.4pt" o:gfxdata="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" strokecolor="#36f" strokeweight="1pt">
                       <v:fill o:detectmouseclick="t"/>
@@ -2994,7 +3001,7 @@
                     <pic:cNvPicPr/>
                   </pic:nvPicPr>
                   <pic:blipFill>
-                    <a:blip r:embed="rId6"/>
+                    <a:blip r:embed="rId10"/>
                     <a:stretch>
                       <a:fillRect/>
                     </a:stretch>
@@ -3031,6 +3038,1373 @@
         <w:t>À l'aide d'un algorithme, déterminer le parcours permettant d'aller du sommet C au sommet A le plus rapidement possible. Préciser alors le trajet à emprunter.</w:t>
       </w:r>
     </w:p>
+    <w:tbl>
+      <w:tblPr>
+        <w:tblW w:w="0" w:type="auto"/>
+        <w:tblBorders>
+          <w:top w:val="single" w:sz="4" w:space="0" w:color="000000"/>
+          <w:left w:val="single" w:sz="4" w:space="0" w:color="000000"/>
+          <w:bottom w:val="single" w:sz="4" w:space="0" w:color="000000"/>
+          <w:right w:val="single" w:sz="4" w:space="0" w:color="000000"/>
+          <w:insideH w:val="single" w:sz="4" w:space="0" w:color="000000"/>
+          <w:insideV w:val="single" w:sz="4" w:space="0" w:color="000000"/>
+        </w:tblBorders>
+        <w:tblLook w:val="00A0" w:firstRow="1" w:lastRow="0" w:firstColumn="1" w:lastColumn="0" w:noHBand="0" w:noVBand="0"/>
+      </w:tblPr>
+      <w:tblGrid>
+        <w:gridCol w:w="824"/>
+        <w:gridCol w:w="825"/>
+        <w:gridCol w:w="833"/>
+        <w:gridCol w:w="833"/>
+        <w:gridCol w:w="833"/>
+        <w:gridCol w:w="833"/>
+        <w:gridCol w:w="833"/>
+        <w:gridCol w:w="812"/>
+      </w:tblGrid>
+      <w:tr>
+        <w:tc>
+          <w:tcPr>
+            <w:tcW w:w="824" w:type="dxa"/>
+            <w:shd w:val="clear" w:color="auto" w:fill="FFCC99"/>
+          </w:tcPr>
+          <w:p>
+            <w:pPr>
+              <w:spacing w:after="0"/>
+              <w:jc w:val="center"/>
+              <w:rPr>
+                <w:rFonts w:ascii="Arial" w:hAnsi="Arial"/>
+                <w:b/>
+                <w:sz w:val="28"/>
+              </w:rPr>
+            </w:pPr>
+            <w:r>
+              <w:rPr>
+                <w:rFonts w:ascii="Arial" w:hAnsi="Arial"/>
+                <w:b/>
+                <w:sz w:val="28"/>
+              </w:rPr>
+              <w:t>C</w:t>
+            </w:r>
+          </w:p>
+        </w:tc>
+        <w:tc>
+          <w:tcPr>
+            <w:tcW w:w="825" w:type="dxa"/>
+            <w:shd w:val="clear" w:color="auto" w:fill="FFCC99"/>
+          </w:tcPr>
+          <w:p>
+            <w:pPr>
+              <w:spacing w:after="0"/>
+              <w:jc w:val="center"/>
+              <w:rPr>
+                <w:rFonts w:ascii="Arial" w:hAnsi="Arial"/>
+                <w:b/>
+                <w:sz w:val="28"/>
+              </w:rPr>
+            </w:pPr>
+            <w:r>
+              <w:rPr>
+                <w:rFonts w:ascii="Arial" w:hAnsi="Arial"/>
+                <w:b/>
+                <w:sz w:val="28"/>
+              </w:rPr>
+              <w:t>D</w:t>
+            </w:r>
+          </w:p>
+        </w:tc>
+        <w:tc>
+          <w:tcPr>
+            <w:tcW w:w="833" w:type="dxa"/>
+            <w:shd w:val="clear" w:color="auto" w:fill="FFCC99"/>
+          </w:tcPr>
+          <w:p>
+            <w:pPr>
+              <w:spacing w:after="0"/>
+              <w:jc w:val="center"/>
+              <w:rPr>
+                <w:rFonts w:ascii="Arial" w:hAnsi="Arial"/>
+                <w:b/>
+                <w:sz w:val="28"/>
+              </w:rPr>
+            </w:pPr>
+            <w:r>
+              <w:rPr>
+                <w:rFonts w:ascii="Arial" w:hAnsi="Arial"/>
+                <w:b/>
+                <w:sz w:val="28"/>
+              </w:rPr>
+              <w:t>B</w:t>
+            </w:r>
+          </w:p>
+        </w:tc>
+        <w:tc>
+          <w:tcPr>
+            <w:tcW w:w="833" w:type="dxa"/>
+            <w:shd w:val="clear" w:color="auto" w:fill="FFCC99"/>
+          </w:tcPr>
+          <w:p>
+            <w:pPr>
+              <w:spacing w:after="0"/>
+              <w:jc w:val="center"/>
+              <w:rPr>
+                <w:rFonts w:ascii="Arial" w:hAnsi="Arial"/>
+                <w:b/>
+                <w:sz w:val="28"/>
+              </w:rPr>
+            </w:pPr>
+            <w:r>
+              <w:rPr>
+                <w:rFonts w:ascii="Arial" w:hAnsi="Arial"/>
+                <w:b/>
+                <w:sz w:val="28"/>
+              </w:rPr>
+              <w:t>E</w:t>
+            </w:r>
+          </w:p>
+        </w:tc>
+        <w:tc>
+          <w:tcPr>
+            <w:tcW w:w="833" w:type="dxa"/>
+            <w:shd w:val="clear" w:color="auto" w:fill="FFCC99"/>
+          </w:tcPr>
+          <w:p>
+            <w:pPr>
+              <w:spacing w:after="0"/>
+              <w:jc w:val="center"/>
+              <w:rPr>
+                <w:rFonts w:ascii="Arial" w:hAnsi="Arial"/>
+                <w:b/>
+                <w:sz w:val="28"/>
+              </w:rPr>
+            </w:pPr>
+            <w:r>
+              <w:rPr>
+                <w:rFonts w:ascii="Arial" w:hAnsi="Arial"/>
+                <w:b/>
+                <w:sz w:val="28"/>
+              </w:rPr>
+              <w:t>H</w:t>
+            </w:r>
+          </w:p>
+        </w:tc>
+        <w:tc>
+          <w:tcPr>
+            <w:tcW w:w="833" w:type="dxa"/>
+            <w:shd w:val="clear" w:color="auto" w:fill="FFCC99"/>
+          </w:tcPr>
+          <w:p>
+            <w:pPr>
+              <w:spacing w:after="0"/>
+              <w:jc w:val="center"/>
+              <w:rPr>
+                <w:rFonts w:ascii="Arial" w:hAnsi="Arial"/>
+                <w:b/>
+                <w:sz w:val="28"/>
+              </w:rPr>
+            </w:pPr>
+            <w:r>
+              <w:rPr>
+                <w:rFonts w:ascii="Arial" w:hAnsi="Arial"/>
+                <w:b/>
+                <w:sz w:val="28"/>
+              </w:rPr>
+              <w:t>G</w:t>
+            </w:r>
+          </w:p>
+        </w:tc>
+        <w:tc>
+          <w:tcPr>
+            <w:tcW w:w="833" w:type="dxa"/>
+            <w:shd w:val="clear" w:color="auto" w:fill="FFCC99"/>
+          </w:tcPr>
+          <w:p>
+            <w:pPr>
+              <w:spacing w:after="0"/>
+              <w:jc w:val="center"/>
+              <w:rPr>
+                <w:rFonts w:ascii="Arial" w:hAnsi="Arial"/>
+                <w:b/>
+                <w:sz w:val="28"/>
+              </w:rPr>
+            </w:pPr>
+            <w:r>
+              <w:rPr>
+                <w:rFonts w:ascii="Arial" w:hAnsi="Arial"/>
+                <w:b/>
+                <w:sz w:val="28"/>
+              </w:rPr>
+              <w:t>F</w:t>
+            </w:r>
+          </w:p>
+        </w:tc>
+        <w:tc>
+          <w:tcPr>
+            <w:tcW w:w="812" w:type="dxa"/>
+            <w:shd w:val="clear" w:color="auto" w:fill="FFCC99"/>
+          </w:tcPr>
+          <w:p>
+            <w:pPr>
+              <w:spacing w:after="0"/>
+              <w:jc w:val="center"/>
+              <w:rPr>
+                <w:rFonts w:ascii="Arial" w:hAnsi="Arial"/>
+                <w:b/>
+                <w:sz w:val="28"/>
+              </w:rPr>
+            </w:pPr>
+            <w:r>
+              <w:rPr>
+                <w:rFonts w:ascii="Arial" w:hAnsi="Arial"/>
+                <w:b/>
+                <w:sz w:val="28"/>
+              </w:rPr>
+              <w:t>A</w:t>
+            </w:r>
+          </w:p>
+        </w:tc>
+      </w:tr>
+      <w:tr>
+        <w:tc>
+          <w:tcPr>
+            <w:tcW w:w="824" w:type="dxa"/>
+          </w:tcPr>
+          <w:p>
+            <w:pPr>
+              <w:spacing w:after="0"/>
+              <w:jc w:val="center"/>
+              <w:rPr>
+                <w:rFonts w:ascii="Arial" w:hAnsi="Arial"/>
+              </w:rPr>
+            </w:pPr>
+            <w:r>
+              <w:rPr>
+                <w:rFonts w:ascii="Arial" w:hAnsi="Arial"/>
+              </w:rPr>
+              <w:t>0</w:t>
+            </w:r>
+          </w:p>
+        </w:tc>
+        <w:tc>
+          <w:tcPr>
+            <w:tcW w:w="825" w:type="dxa"/>
+          </w:tcPr>
+          <w:p>
+            <w:pPr>
+              <w:spacing w:after="0"/>
+              <w:jc w:val="center"/>
+              <w:rPr>
+                <w:rFonts w:ascii="Arial" w:hAnsi="Arial"/>
+                <w:u w:val="single"/>
+              </w:rPr>
+            </w:pPr>
+            <w:r>
+              <w:rPr>
+                <w:rFonts w:ascii="Arial" w:hAnsi="Arial"/>
+                <w:u w:val="single"/>
+              </w:rPr>
+              <w:t>8-C</w:t>
+            </w:r>
+          </w:p>
+        </w:tc>
+        <w:tc>
+          <w:tcPr>
+            <w:tcW w:w="833" w:type="dxa"/>
+          </w:tcPr>
+          <w:p>
+            <w:pPr>
+              <w:spacing w:after="0"/>
+              <w:jc w:val="center"/>
+              <w:rPr>
+                <w:rFonts w:ascii="Arial" w:hAnsi="Arial"/>
+                <w:u w:val="single"/>
+              </w:rPr>
+            </w:pPr>
+            <w:r>
+              <w:rPr>
+                <w:rFonts w:ascii="Arial" w:hAnsi="Arial"/>
+                <w:u w:val="single"/>
+              </w:rPr>
+              <w:t>12-C</w:t>
+            </w:r>
+          </w:p>
+        </w:tc>
+        <w:tc>
+          <w:tcPr>
+            <w:tcW w:w="833" w:type="dxa"/>
+          </w:tcPr>
+          <w:p>
+            <w:pPr>
+              <w:spacing w:after="0"/>
+              <w:jc w:val="center"/>
+              <w:rPr>
+                <w:rFonts w:ascii="Arial" w:hAnsi="Arial"/>
+              </w:rPr>
+            </w:pPr>
+            <w:r>
+              <w:rPr>
+                <w:rFonts w:ascii="Arial" w:hAnsi="Arial"/>
+              </w:rPr>
+              <w:t>19-C</w:t>
+            </w:r>
+          </w:p>
+        </w:tc>
+        <w:tc>
+          <w:tcPr>
+            <w:tcW w:w="833" w:type="dxa"/>
+          </w:tcPr>
+          <w:p>
+            <w:pPr>
+              <w:spacing w:after="0"/>
+              <w:jc w:val="center"/>
+              <w:rPr>
+                <w:rFonts w:ascii="Arial" w:hAnsi="Arial"/>
+                <w:u w:val="single"/>
+              </w:rPr>
+            </w:pPr>
+            <w:r>
+              <w:rPr>
+                <w:rFonts w:ascii="Arial" w:hAnsi="Arial"/>
+                <w:u w:val="single"/>
+              </w:rPr>
+              <w:t>20-D</w:t>
+            </w:r>
+          </w:p>
+        </w:tc>
+        <w:tc>
+          <w:tcPr>
+            <w:tcW w:w="833" w:type="dxa"/>
+          </w:tcPr>
+          <w:p>
+            <w:pPr>
+              <w:spacing w:after="0"/>
+              <w:jc w:val="center"/>
+              <w:rPr>
+                <w:rFonts w:ascii="Arial" w:hAnsi="Arial"/>
+              </w:rPr>
+            </w:pPr>
+          </w:p>
+        </w:tc>
+        <w:tc>
+          <w:tcPr>
+            <w:tcW w:w="833" w:type="dxa"/>
+          </w:tcPr>
+          <w:p>
+            <w:pPr>
+              <w:spacing w:after="0"/>
+              <w:jc w:val="center"/>
+              <w:rPr>
+                <w:rFonts w:ascii="Arial" w:hAnsi="Arial"/>
+              </w:rPr>
+            </w:pPr>
+          </w:p>
+        </w:tc>
+        <w:tc>
+          <w:tcPr>
+            <w:tcW w:w="812" w:type="dxa"/>
+          </w:tcPr>
+          <w:p>
+            <w:pPr>
+              <w:spacing w:after="0"/>
+              <w:jc w:val="center"/>
+              <w:rPr>
+                <w:rFonts w:ascii="Arial" w:hAnsi="Arial"/>
+              </w:rPr>
+            </w:pPr>
+          </w:p>
+        </w:tc>
+      </w:tr>
+      <w:tr>
+        <w:tc>
+          <w:tcPr>
+            <w:tcW w:w="824" w:type="dxa"/>
+            <w:shd w:val="clear" w:color="auto" w:fill="99CCFF"/>
+          </w:tcPr>
+          <w:p>
+            <w:pPr>
+              <w:spacing w:after="0"/>
+              <w:jc w:val="center"/>
+              <w:rPr>
+                <w:rFonts w:ascii="Arial" w:hAnsi="Arial"/>
+              </w:rPr>
+            </w:pPr>
+          </w:p>
+        </w:tc>
+        <w:tc>
+          <w:tcPr>
+            <w:tcW w:w="825" w:type="dxa"/>
+            <w:shd w:val="clear" w:color="auto" w:fill="auto"/>
+          </w:tcPr>
+          <w:p>
+            <w:pPr>
+              <w:spacing w:after="0"/>
+              <w:jc w:val="center"/>
+              <w:rPr>
+                <w:rFonts w:ascii="Arial" w:hAnsi="Arial"/>
+                <w:b/>
+                <w:i/>
+              </w:rPr>
+            </w:pPr>
+            <w:r>
+              <w:rPr>
+                <w:rFonts w:ascii="Arial" w:hAnsi="Arial"/>
+                <w:b/>
+                <w:i/>
+              </w:rPr>
+              <w:t>8-C</w:t>
+            </w:r>
+          </w:p>
+        </w:tc>
+        <w:tc>
+          <w:tcPr>
+            <w:tcW w:w="833" w:type="dxa"/>
+            <w:shd w:val="clear" w:color="auto" w:fill="auto"/>
+          </w:tcPr>
+          <w:p>
+            <w:pPr>
+              <w:spacing w:after="0"/>
+              <w:jc w:val="center"/>
+              <w:rPr>
+                <w:rFonts w:ascii="Arial" w:hAnsi="Arial"/>
+              </w:rPr>
+            </w:pPr>
+          </w:p>
+        </w:tc>
+        <w:tc>
+          <w:tcPr>
+            <w:tcW w:w="833" w:type="dxa"/>
+          </w:tcPr>
+          <w:p>
+            <w:pPr>
+              <w:spacing w:after="0"/>
+              <w:jc w:val="center"/>
+              <w:rPr>
+                <w:rFonts w:ascii="Arial" w:hAnsi="Arial"/>
+                <w:u w:val="single"/>
+              </w:rPr>
+            </w:pPr>
+            <w:r>
+              <w:rPr>
+                <w:rFonts w:ascii="Arial" w:hAnsi="Arial"/>
+                <w:u w:val="single"/>
+              </w:rPr>
+              <w:t>19-B</w:t>
+            </w:r>
+          </w:p>
+        </w:tc>
+        <w:tc>
+          <w:tcPr>
+            <w:tcW w:w="833" w:type="dxa"/>
+          </w:tcPr>
+          <w:p>
+            <w:pPr>
+              <w:spacing w:after="0"/>
+              <w:jc w:val="center"/>
+              <w:rPr>
+                <w:rFonts w:ascii="Arial" w:hAnsi="Arial"/>
+              </w:rPr>
+            </w:pPr>
+            <w:r>
+              <w:rPr>
+                <w:rFonts w:ascii="Arial" w:hAnsi="Arial"/>
+              </w:rPr>
+              <w:t>21-C</w:t>
+            </w:r>
+          </w:p>
+        </w:tc>
+        <w:tc>
+          <w:tcPr>
+            <w:tcW w:w="833" w:type="dxa"/>
+          </w:tcPr>
+          <w:p>
+            <w:pPr>
+              <w:spacing w:after="0"/>
+              <w:rPr>
+                <w:rFonts w:ascii="Arial" w:hAnsi="Arial"/>
+              </w:rPr>
+            </w:pPr>
+            <w:r>
+              <w:rPr>
+                <w:rFonts w:ascii="Arial" w:hAnsi="Arial"/>
+              </w:rPr>
+              <w:t xml:space="preserve"> </w:t>
+            </w:r>
+          </w:p>
+        </w:tc>
+        <w:tc>
+          <w:tcPr>
+            <w:tcW w:w="833" w:type="dxa"/>
+          </w:tcPr>
+          <w:p>
+            <w:pPr>
+              <w:spacing w:after="0"/>
+              <w:jc w:val="center"/>
+              <w:rPr>
+                <w:rFonts w:ascii="Arial" w:hAnsi="Arial"/>
+              </w:rPr>
+            </w:pPr>
+          </w:p>
+        </w:tc>
+        <w:tc>
+          <w:tcPr>
+            <w:tcW w:w="812" w:type="dxa"/>
+          </w:tcPr>
+          <w:p>
+            <w:pPr>
+              <w:spacing w:after="0"/>
+              <w:jc w:val="center"/>
+              <w:rPr>
+                <w:rFonts w:ascii="Arial" w:hAnsi="Arial"/>
+              </w:rPr>
+            </w:pPr>
+          </w:p>
+        </w:tc>
+      </w:tr>
+      <w:tr>
+        <w:tc>
+          <w:tcPr>
+            <w:tcW w:w="824" w:type="dxa"/>
+            <w:shd w:val="clear" w:color="auto" w:fill="99CCFF"/>
+          </w:tcPr>
+          <w:p>
+            <w:pPr>
+              <w:spacing w:after="0"/>
+              <w:jc w:val="center"/>
+              <w:rPr>
+                <w:rFonts w:ascii="Arial" w:hAnsi="Arial"/>
+              </w:rPr>
+            </w:pPr>
+          </w:p>
+        </w:tc>
+        <w:tc>
+          <w:tcPr>
+            <w:tcW w:w="825" w:type="dxa"/>
+            <w:shd w:val="clear" w:color="auto" w:fill="99CCFF"/>
+          </w:tcPr>
+          <w:p>
+            <w:pPr>
+              <w:spacing w:after="0"/>
+              <w:jc w:val="center"/>
+              <w:rPr>
+                <w:rFonts w:ascii="Arial" w:hAnsi="Arial"/>
+              </w:rPr>
+            </w:pPr>
+          </w:p>
+        </w:tc>
+        <w:tc>
+          <w:tcPr>
+            <w:tcW w:w="833" w:type="dxa"/>
+            <w:shd w:val="clear" w:color="auto" w:fill="auto"/>
+          </w:tcPr>
+          <w:p>
+            <w:pPr>
+              <w:spacing w:after="0"/>
+              <w:jc w:val="center"/>
+              <w:rPr>
+                <w:rFonts w:ascii="Arial" w:hAnsi="Arial"/>
+                <w:b/>
+                <w:i/>
+              </w:rPr>
+            </w:pPr>
+            <w:r>
+              <w:rPr>
+                <w:rFonts w:ascii="Arial" w:hAnsi="Arial"/>
+                <w:b/>
+                <w:i/>
+              </w:rPr>
+              <w:t>12-C</w:t>
+            </w:r>
+          </w:p>
+        </w:tc>
+        <w:tc>
+          <w:tcPr>
+            <w:tcW w:w="833" w:type="dxa"/>
+          </w:tcPr>
+          <w:p>
+            <w:pPr>
+              <w:spacing w:after="0"/>
+              <w:jc w:val="center"/>
+              <w:rPr>
+                <w:rFonts w:ascii="Arial" w:hAnsi="Arial"/>
+              </w:rPr>
+            </w:pPr>
+          </w:p>
+        </w:tc>
+        <w:tc>
+          <w:tcPr>
+            <w:tcW w:w="833" w:type="dxa"/>
+          </w:tcPr>
+          <w:p>
+            <w:pPr>
+              <w:spacing w:after="0"/>
+              <w:jc w:val="center"/>
+              <w:rPr>
+                <w:rFonts w:ascii="Arial" w:hAnsi="Arial"/>
+              </w:rPr>
+            </w:pPr>
+          </w:p>
+        </w:tc>
+        <w:tc>
+          <w:tcPr>
+            <w:tcW w:w="833" w:type="dxa"/>
+          </w:tcPr>
+          <w:p>
+            <w:pPr>
+              <w:spacing w:after="0"/>
+              <w:jc w:val="center"/>
+              <w:rPr>
+                <w:rFonts w:ascii="Arial" w:hAnsi="Arial"/>
+              </w:rPr>
+            </w:pPr>
+          </w:p>
+        </w:tc>
+        <w:tc>
+          <w:tcPr>
+            <w:tcW w:w="833" w:type="dxa"/>
+          </w:tcPr>
+          <w:p>
+            <w:pPr>
+              <w:spacing w:after="0"/>
+              <w:jc w:val="center"/>
+              <w:rPr>
+                <w:rFonts w:ascii="Arial" w:hAnsi="Arial"/>
+              </w:rPr>
+            </w:pPr>
+          </w:p>
+        </w:tc>
+        <w:tc>
+          <w:tcPr>
+            <w:tcW w:w="812" w:type="dxa"/>
+          </w:tcPr>
+          <w:p>
+            <w:pPr>
+              <w:spacing w:after="0"/>
+              <w:jc w:val="center"/>
+              <w:rPr>
+                <w:rFonts w:ascii="Arial" w:hAnsi="Arial"/>
+              </w:rPr>
+            </w:pPr>
+          </w:p>
+        </w:tc>
+      </w:tr>
+      <w:tr>
+        <w:tc>
+          <w:tcPr>
+            <w:tcW w:w="824" w:type="dxa"/>
+            <w:shd w:val="clear" w:color="auto" w:fill="99CCFF"/>
+          </w:tcPr>
+          <w:p>
+            <w:pPr>
+              <w:spacing w:after="0"/>
+              <w:jc w:val="center"/>
+              <w:rPr>
+                <w:rFonts w:ascii="Arial" w:hAnsi="Arial"/>
+              </w:rPr>
+            </w:pPr>
+          </w:p>
+        </w:tc>
+        <w:tc>
+          <w:tcPr>
+            <w:tcW w:w="825" w:type="dxa"/>
+            <w:shd w:val="clear" w:color="auto" w:fill="99CCFF"/>
+          </w:tcPr>
+          <w:p>
+            <w:pPr>
+              <w:spacing w:after="0"/>
+              <w:jc w:val="center"/>
+              <w:rPr>
+                <w:rFonts w:ascii="Arial" w:hAnsi="Arial"/>
+              </w:rPr>
+            </w:pPr>
+          </w:p>
+        </w:tc>
+        <w:tc>
+          <w:tcPr>
+            <w:tcW w:w="833" w:type="dxa"/>
+            <w:shd w:val="clear" w:color="auto" w:fill="99CCFF"/>
+          </w:tcPr>
+          <w:p>
+            <w:pPr>
+              <w:spacing w:after="0"/>
+              <w:jc w:val="center"/>
+              <w:rPr>
+                <w:rFonts w:ascii="Arial" w:hAnsi="Arial"/>
+              </w:rPr>
+            </w:pPr>
+          </w:p>
+        </w:tc>
+        <w:tc>
+          <w:tcPr>
+            <w:tcW w:w="833" w:type="dxa"/>
+            <w:shd w:val="clear" w:color="auto" w:fill="auto"/>
+          </w:tcPr>
+          <w:p>
+            <w:pPr>
+              <w:spacing w:after="0"/>
+              <w:jc w:val="center"/>
+              <w:rPr>
+                <w:rFonts w:ascii="Arial" w:hAnsi="Arial"/>
+                <w:b/>
+                <w:i/>
+              </w:rPr>
+            </w:pPr>
+            <w:r>
+              <w:rPr>
+                <w:rFonts w:ascii="Arial" w:hAnsi="Arial"/>
+                <w:b/>
+                <w:i/>
+              </w:rPr>
+              <w:t>19-C</w:t>
+            </w:r>
+          </w:p>
+        </w:tc>
+        <w:tc>
+          <w:tcPr>
+            <w:tcW w:w="833" w:type="dxa"/>
+          </w:tcPr>
+          <w:p>
+            <w:pPr>
+              <w:spacing w:after="0"/>
+              <w:jc w:val="center"/>
+              <w:rPr>
+                <w:rFonts w:ascii="Arial" w:hAnsi="Arial"/>
+              </w:rPr>
+            </w:pPr>
+          </w:p>
+        </w:tc>
+        <w:tc>
+          <w:tcPr>
+            <w:tcW w:w="833" w:type="dxa"/>
+          </w:tcPr>
+          <w:p>
+            <w:pPr>
+              <w:spacing w:after="0"/>
+              <w:jc w:val="center"/>
+              <w:rPr>
+                <w:rFonts w:ascii="Arial" w:hAnsi="Arial"/>
+              </w:rPr>
+            </w:pPr>
+          </w:p>
+        </w:tc>
+        <w:tc>
+          <w:tcPr>
+            <w:tcW w:w="833" w:type="dxa"/>
+          </w:tcPr>
+          <w:p>
+            <w:pPr>
+              <w:spacing w:after="0"/>
+              <w:jc w:val="center"/>
+              <w:rPr>
+                <w:rFonts w:ascii="Arial" w:hAnsi="Arial"/>
+              </w:rPr>
+            </w:pPr>
+            <w:r>
+              <w:rPr>
+                <w:rFonts w:ascii="Arial" w:hAnsi="Arial"/>
+              </w:rPr>
+              <w:t>37-E</w:t>
+            </w:r>
+          </w:p>
+        </w:tc>
+        <w:tc>
+          <w:tcPr>
+            <w:tcW w:w="812" w:type="dxa"/>
+          </w:tcPr>
+          <w:p>
+            <w:pPr>
+              <w:spacing w:after="0"/>
+              <w:jc w:val="center"/>
+              <w:rPr>
+                <w:rFonts w:ascii="Arial" w:hAnsi="Arial"/>
+              </w:rPr>
+            </w:pPr>
+            <w:r>
+              <w:rPr>
+                <w:rFonts w:ascii="Arial" w:hAnsi="Arial"/>
+              </w:rPr>
+              <w:t>52-E</w:t>
+            </w:r>
+          </w:p>
+        </w:tc>
+      </w:tr>
+      <w:tr>
+        <w:tc>
+          <w:tcPr>
+            <w:tcW w:w="824" w:type="dxa"/>
+            <w:shd w:val="clear" w:color="auto" w:fill="99CCFF"/>
+          </w:tcPr>
+          <w:p>
+            <w:pPr>
+              <w:spacing w:after="0"/>
+              <w:rPr>
+                <w:rFonts w:ascii="Arial" w:hAnsi="Arial"/>
+              </w:rPr>
+            </w:pPr>
+          </w:p>
+        </w:tc>
+        <w:tc>
+          <w:tcPr>
+            <w:tcW w:w="825" w:type="dxa"/>
+            <w:shd w:val="clear" w:color="auto" w:fill="99CCFF"/>
+          </w:tcPr>
+          <w:p>
+            <w:pPr>
+              <w:spacing w:after="0"/>
+              <w:jc w:val="center"/>
+              <w:rPr>
+                <w:rFonts w:ascii="Arial" w:hAnsi="Arial"/>
+              </w:rPr>
+            </w:pPr>
+          </w:p>
+        </w:tc>
+        <w:tc>
+          <w:tcPr>
+            <w:tcW w:w="833" w:type="dxa"/>
+            <w:shd w:val="clear" w:color="auto" w:fill="99CCFF"/>
+          </w:tcPr>
+          <w:p>
+            <w:pPr>
+              <w:spacing w:after="0"/>
+              <w:jc w:val="center"/>
+              <w:rPr>
+                <w:rFonts w:ascii="Arial" w:hAnsi="Arial"/>
+              </w:rPr>
+            </w:pPr>
+          </w:p>
+        </w:tc>
+        <w:tc>
+          <w:tcPr>
+            <w:tcW w:w="833" w:type="dxa"/>
+            <w:shd w:val="clear" w:color="auto" w:fill="99CCFF"/>
+          </w:tcPr>
+          <w:p>
+            <w:pPr>
+              <w:spacing w:after="0"/>
+              <w:jc w:val="center"/>
+              <w:rPr>
+                <w:rFonts w:ascii="Arial" w:hAnsi="Arial"/>
+              </w:rPr>
+            </w:pPr>
+          </w:p>
+        </w:tc>
+        <w:tc>
+          <w:tcPr>
+            <w:tcW w:w="833" w:type="dxa"/>
+            <w:shd w:val="clear" w:color="auto" w:fill="auto"/>
+          </w:tcPr>
+          <w:p>
+            <w:pPr>
+              <w:spacing w:after="0"/>
+              <w:jc w:val="center"/>
+              <w:rPr>
+                <w:rFonts w:ascii="Arial" w:hAnsi="Arial"/>
+                <w:b/>
+                <w:i/>
+              </w:rPr>
+            </w:pPr>
+            <w:r>
+              <w:rPr>
+                <w:rFonts w:ascii="Arial" w:hAnsi="Arial"/>
+                <w:b/>
+                <w:i/>
+              </w:rPr>
+              <w:t>20-D</w:t>
+            </w:r>
+          </w:p>
+        </w:tc>
+        <w:tc>
+          <w:tcPr>
+            <w:tcW w:w="833" w:type="dxa"/>
+            <w:tcBorders>
+              <w:bottom w:val="single" w:sz="4" w:space="0" w:color="000000"/>
+            </w:tcBorders>
+            <w:shd w:val="clear" w:color="auto" w:fill="auto"/>
+          </w:tcPr>
+          <w:p>
+            <w:pPr>
+              <w:spacing w:after="0"/>
+              <w:jc w:val="center"/>
+              <w:rPr>
+                <w:rFonts w:ascii="Arial" w:hAnsi="Arial"/>
+                <w:b/>
+                <w:i/>
+                <w:u w:val="single"/>
+              </w:rPr>
+            </w:pPr>
+            <w:r>
+              <w:rPr>
+                <w:rFonts w:ascii="Arial" w:hAnsi="Arial"/>
+                <w:u w:val="single"/>
+              </w:rPr>
+              <w:t>27-H</w:t>
+            </w:r>
+          </w:p>
+        </w:tc>
+        <w:tc>
+          <w:tcPr>
+            <w:tcW w:w="833" w:type="dxa"/>
+          </w:tcPr>
+          <w:p>
+            <w:pPr>
+              <w:spacing w:after="0"/>
+              <w:jc w:val="center"/>
+              <w:rPr>
+                <w:rFonts w:ascii="Arial" w:hAnsi="Arial"/>
+              </w:rPr>
+            </w:pPr>
+            <w:r>
+              <w:rPr>
+                <w:rFonts w:ascii="Arial" w:hAnsi="Arial"/>
+              </w:rPr>
+              <w:t>40-H</w:t>
+            </w:r>
+          </w:p>
+        </w:tc>
+        <w:tc>
+          <w:tcPr>
+            <w:tcW w:w="812" w:type="dxa"/>
+          </w:tcPr>
+          <w:p>
+            <w:pPr>
+              <w:spacing w:after="0"/>
+              <w:jc w:val="center"/>
+              <w:rPr>
+                <w:rFonts w:ascii="Arial" w:hAnsi="Arial"/>
+              </w:rPr>
+            </w:pPr>
+          </w:p>
+        </w:tc>
+      </w:tr>
+      <w:tr>
+        <w:tc>
+          <w:tcPr>
+            <w:tcW w:w="824" w:type="dxa"/>
+            <w:shd w:val="clear" w:color="auto" w:fill="99CCFF"/>
+          </w:tcPr>
+          <w:p>
+            <w:pPr>
+              <w:spacing w:after="0"/>
+              <w:jc w:val="center"/>
+              <w:rPr>
+                <w:rFonts w:ascii="Arial" w:hAnsi="Arial"/>
+              </w:rPr>
+            </w:pPr>
+          </w:p>
+        </w:tc>
+        <w:tc>
+          <w:tcPr>
+            <w:tcW w:w="825" w:type="dxa"/>
+            <w:shd w:val="clear" w:color="auto" w:fill="99CCFF"/>
+          </w:tcPr>
+          <w:p>
+            <w:pPr>
+              <w:spacing w:after="0"/>
+              <w:jc w:val="center"/>
+              <w:rPr>
+                <w:rFonts w:ascii="Arial" w:hAnsi="Arial"/>
+              </w:rPr>
+            </w:pPr>
+          </w:p>
+        </w:tc>
+        <w:tc>
+          <w:tcPr>
+            <w:tcW w:w="833" w:type="dxa"/>
+            <w:shd w:val="clear" w:color="auto" w:fill="99CCFF"/>
+          </w:tcPr>
+          <w:p>
+            <w:pPr>
+              <w:spacing w:after="0"/>
+              <w:jc w:val="center"/>
+              <w:rPr>
+                <w:rFonts w:ascii="Arial" w:hAnsi="Arial"/>
+              </w:rPr>
+            </w:pPr>
+          </w:p>
+        </w:tc>
+        <w:tc>
+          <w:tcPr>
+            <w:tcW w:w="833" w:type="dxa"/>
+            <w:shd w:val="clear" w:color="auto" w:fill="99CCFF"/>
+          </w:tcPr>
+          <w:p>
+            <w:pPr>
+              <w:spacing w:after="0"/>
+              <w:jc w:val="center"/>
+              <w:rPr>
+                <w:rFonts w:ascii="Arial" w:hAnsi="Arial"/>
+              </w:rPr>
+            </w:pPr>
+          </w:p>
+        </w:tc>
+        <w:tc>
+          <w:tcPr>
+            <w:tcW w:w="833" w:type="dxa"/>
+            <w:shd w:val="clear" w:color="auto" w:fill="99CCFF"/>
+          </w:tcPr>
+          <w:p>
+            <w:pPr>
+              <w:spacing w:after="0"/>
+              <w:rPr>
+                <w:rFonts w:ascii="Arial" w:hAnsi="Arial"/>
+                <w:b/>
+                <w:i/>
+              </w:rPr>
+            </w:pPr>
+          </w:p>
+        </w:tc>
+        <w:tc>
+          <w:tcPr>
+            <w:tcW w:w="833" w:type="dxa"/>
+            <w:tcBorders>
+              <w:bottom w:val="single" w:sz="4" w:space="0" w:color="000000"/>
+            </w:tcBorders>
+            <w:shd w:val="clear" w:color="auto" w:fill="auto"/>
+          </w:tcPr>
+          <w:p>
+            <w:pPr>
+              <w:spacing w:after="0"/>
+              <w:jc w:val="center"/>
+              <w:rPr>
+                <w:rFonts w:ascii="Arial" w:hAnsi="Arial"/>
+                <w:b/>
+                <w:i/>
+                <w:color w:val="FF0000"/>
+              </w:rPr>
+            </w:pPr>
+            <w:r>
+              <w:rPr>
+                <w:rFonts w:ascii="Arial" w:hAnsi="Arial"/>
+                <w:b/>
+                <w:i/>
+              </w:rPr>
+              <w:t>27-H</w:t>
+            </w:r>
+          </w:p>
+        </w:tc>
+        <w:tc>
+          <w:tcPr>
+            <w:tcW w:w="833" w:type="dxa"/>
+          </w:tcPr>
+          <w:p>
+            <w:pPr>
+              <w:spacing w:after="0"/>
+              <w:jc w:val="center"/>
+              <w:rPr>
+                <w:rFonts w:ascii="Arial" w:hAnsi="Arial"/>
+                <w:u w:val="single"/>
+              </w:rPr>
+            </w:pPr>
+            <w:r>
+              <w:rPr>
+                <w:rFonts w:ascii="Arial" w:hAnsi="Arial"/>
+                <w:u w:val="single"/>
+              </w:rPr>
+              <w:t>36-G</w:t>
+            </w:r>
+          </w:p>
+        </w:tc>
+        <w:tc>
+          <w:tcPr>
+            <w:tcW w:w="812" w:type="dxa"/>
+          </w:tcPr>
+          <w:p>
+            <w:pPr>
+              <w:spacing w:after="0"/>
+              <w:jc w:val="center"/>
+              <w:rPr>
+                <w:rFonts w:ascii="Arial" w:hAnsi="Arial"/>
+              </w:rPr>
+            </w:pPr>
+          </w:p>
+        </w:tc>
+      </w:tr>
+      <w:tr>
+        <w:tc>
+          <w:tcPr>
+            <w:tcW w:w="824" w:type="dxa"/>
+            <w:shd w:val="clear" w:color="auto" w:fill="99CCFF"/>
+          </w:tcPr>
+          <w:p>
+            <w:pPr>
+              <w:spacing w:after="0"/>
+              <w:jc w:val="center"/>
+              <w:rPr>
+                <w:rFonts w:ascii="Arial" w:hAnsi="Arial"/>
+              </w:rPr>
+            </w:pPr>
+          </w:p>
+        </w:tc>
+        <w:tc>
+          <w:tcPr>
+            <w:tcW w:w="825" w:type="dxa"/>
+            <w:shd w:val="clear" w:color="auto" w:fill="99CCFF"/>
+          </w:tcPr>
+          <w:p>
+            <w:pPr>
+              <w:spacing w:after="0"/>
+              <w:jc w:val="center"/>
+              <w:rPr>
+                <w:rFonts w:ascii="Arial" w:hAnsi="Arial"/>
+              </w:rPr>
+            </w:pPr>
+          </w:p>
+        </w:tc>
+        <w:tc>
+          <w:tcPr>
+            <w:tcW w:w="833" w:type="dxa"/>
+            <w:shd w:val="clear" w:color="auto" w:fill="99CCFF"/>
+          </w:tcPr>
+          <w:p>
+            <w:pPr>
+              <w:spacing w:after="0"/>
+              <w:jc w:val="center"/>
+              <w:rPr>
+                <w:rFonts w:ascii="Arial" w:hAnsi="Arial"/>
+              </w:rPr>
+            </w:pPr>
+          </w:p>
+        </w:tc>
+        <w:tc>
+          <w:tcPr>
+            <w:tcW w:w="833" w:type="dxa"/>
+            <w:shd w:val="clear" w:color="auto" w:fill="99CCFF"/>
+          </w:tcPr>
+          <w:p>
+            <w:pPr>
+              <w:spacing w:after="0"/>
+              <w:jc w:val="center"/>
+              <w:rPr>
+                <w:rFonts w:ascii="Arial" w:hAnsi="Arial"/>
+              </w:rPr>
+            </w:pPr>
+          </w:p>
+        </w:tc>
+        <w:tc>
+          <w:tcPr>
+            <w:tcW w:w="833" w:type="dxa"/>
+            <w:shd w:val="clear" w:color="auto" w:fill="99CCFF"/>
+          </w:tcPr>
+          <w:p>
+            <w:pPr>
+              <w:spacing w:after="0"/>
+              <w:jc w:val="center"/>
+              <w:rPr>
+                <w:rFonts w:ascii="Arial" w:hAnsi="Arial"/>
+              </w:rPr>
+            </w:pPr>
+          </w:p>
+        </w:tc>
+        <w:tc>
+          <w:tcPr>
+            <w:tcW w:w="833" w:type="dxa"/>
+            <w:shd w:val="clear" w:color="auto" w:fill="99CCFF"/>
+          </w:tcPr>
+          <w:p>
+            <w:pPr>
+              <w:spacing w:after="0"/>
+              <w:jc w:val="center"/>
+              <w:rPr>
+                <w:rFonts w:ascii="Arial" w:hAnsi="Arial"/>
+                <w:b/>
+                <w:i/>
+              </w:rPr>
+            </w:pPr>
+          </w:p>
+        </w:tc>
+        <w:tc>
+          <w:tcPr>
+            <w:tcW w:w="833" w:type="dxa"/>
+          </w:tcPr>
+          <w:p>
+            <w:pPr>
+              <w:spacing w:after="0"/>
+              <w:jc w:val="center"/>
+              <w:rPr>
+                <w:rFonts w:ascii="Arial" w:hAnsi="Arial"/>
+                <w:b/>
+                <w:i/>
+              </w:rPr>
+            </w:pPr>
+            <w:r>
+              <w:rPr>
+                <w:rFonts w:ascii="Arial" w:hAnsi="Arial"/>
+                <w:b/>
+                <w:i/>
+              </w:rPr>
+              <w:t>36-G</w:t>
+            </w:r>
+          </w:p>
+        </w:tc>
+        <w:tc>
+          <w:tcPr>
+            <w:tcW w:w="812" w:type="dxa"/>
+          </w:tcPr>
+          <w:p>
+            <w:pPr>
+              <w:spacing w:after="0"/>
+              <w:jc w:val="center"/>
+              <w:rPr>
+                <w:rFonts w:ascii="Arial" w:hAnsi="Arial"/>
+                <w:b/>
+                <w:i/>
+                <w:u w:val="single"/>
+              </w:rPr>
+            </w:pPr>
+            <w:r>
+              <w:rPr>
+                <w:rFonts w:ascii="Arial" w:hAnsi="Arial"/>
+                <w:u w:val="single"/>
+              </w:rPr>
+              <w:t>50-F</w:t>
+            </w:r>
+          </w:p>
+        </w:tc>
+      </w:tr>
+      <w:tr>
+        <w:tc>
+          <w:tcPr>
+            <w:tcW w:w="824" w:type="dxa"/>
+            <w:shd w:val="clear" w:color="auto" w:fill="99CCFF"/>
+          </w:tcPr>
+          <w:p>
+            <w:pPr>
+              <w:spacing w:after="0"/>
+              <w:jc w:val="center"/>
+              <w:rPr>
+                <w:rFonts w:ascii="Arial" w:hAnsi="Arial"/>
+              </w:rPr>
+            </w:pPr>
+          </w:p>
+        </w:tc>
+        <w:tc>
+          <w:tcPr>
+            <w:tcW w:w="825" w:type="dxa"/>
+            <w:shd w:val="clear" w:color="auto" w:fill="99CCFF"/>
+          </w:tcPr>
+          <w:p>
+            <w:pPr>
+              <w:spacing w:after="0"/>
+              <w:jc w:val="center"/>
+              <w:rPr>
+                <w:rFonts w:ascii="Arial" w:hAnsi="Arial"/>
+              </w:rPr>
+            </w:pPr>
+          </w:p>
+        </w:tc>
+        <w:tc>
+          <w:tcPr>
+            <w:tcW w:w="833" w:type="dxa"/>
+            <w:shd w:val="clear" w:color="auto" w:fill="99CCFF"/>
+          </w:tcPr>
+          <w:p>
+            <w:pPr>
+              <w:spacing w:after="0"/>
+              <w:jc w:val="center"/>
+              <w:rPr>
+                <w:rFonts w:ascii="Arial" w:hAnsi="Arial"/>
+              </w:rPr>
+            </w:pPr>
+          </w:p>
+        </w:tc>
+        <w:tc>
+          <w:tcPr>
+            <w:tcW w:w="833" w:type="dxa"/>
+            <w:shd w:val="clear" w:color="auto" w:fill="99CCFF"/>
+          </w:tcPr>
+          <w:p>
+            <w:pPr>
+              <w:spacing w:after="0"/>
+              <w:jc w:val="center"/>
+              <w:rPr>
+                <w:rFonts w:ascii="Arial" w:hAnsi="Arial"/>
+              </w:rPr>
+            </w:pPr>
+          </w:p>
+        </w:tc>
+        <w:tc>
+          <w:tcPr>
+            <w:tcW w:w="833" w:type="dxa"/>
+            <w:shd w:val="clear" w:color="auto" w:fill="99CCFF"/>
+          </w:tcPr>
+          <w:p>
+            <w:pPr>
+              <w:spacing w:after="0"/>
+              <w:jc w:val="center"/>
+              <w:rPr>
+                <w:rFonts w:ascii="Arial" w:hAnsi="Arial"/>
+              </w:rPr>
+            </w:pPr>
+          </w:p>
+        </w:tc>
+        <w:tc>
+          <w:tcPr>
+            <w:tcW w:w="833" w:type="dxa"/>
+            <w:shd w:val="clear" w:color="auto" w:fill="99CCFF"/>
+          </w:tcPr>
+          <w:p>
+            <w:pPr>
+              <w:spacing w:after="0"/>
+              <w:jc w:val="center"/>
+              <w:rPr>
+                <w:rFonts w:ascii="Arial" w:hAnsi="Arial"/>
+                <w:b/>
+                <w:i/>
+              </w:rPr>
+            </w:pPr>
+          </w:p>
+        </w:tc>
+        <w:tc>
+          <w:tcPr>
+            <w:tcW w:w="833" w:type="dxa"/>
+            <w:shd w:val="clear" w:color="auto" w:fill="99CCFF"/>
+          </w:tcPr>
+          <w:p>
+            <w:pPr>
+              <w:spacing w:after="0"/>
+              <w:jc w:val="center"/>
+              <w:rPr>
+                <w:rFonts w:ascii="Arial" w:hAnsi="Arial"/>
+                <w:b/>
+                <w:i/>
+              </w:rPr>
+            </w:pPr>
+          </w:p>
+        </w:tc>
+        <w:tc>
+          <w:tcPr>
+            <w:tcW w:w="812" w:type="dxa"/>
+          </w:tcPr>
+          <w:p>
+            <w:pPr>
+              <w:spacing w:after="0"/>
+              <w:jc w:val="center"/>
+              <w:rPr>
+                <w:rFonts w:ascii="Arial" w:hAnsi="Arial"/>
+                <w:b/>
+                <w:i/>
+              </w:rPr>
+            </w:pPr>
+            <w:r>
+              <w:rPr>
+                <w:rFonts w:ascii="Arial" w:hAnsi="Arial"/>
+                <w:b/>
+                <w:i/>
+                <w:color w:val="FF0000"/>
+              </w:rPr>
+              <w:t>50-F</w:t>
+            </w:r>
+          </w:p>
+        </w:tc>
+      </w:tr>
+    </w:tbl>
+    <w:p>
+      <w:pPr>
+        <w:pStyle w:val="NormalWeb"/>
+        <w:rPr>
+          <w:rFonts w:ascii="Arial" w:eastAsia="Cambria" w:hAnsi="Arial"/>
+          <w:lang w:eastAsia="en-US"/>
+        </w:rPr>
+      </w:pPr>
+    </w:p>
     <w:p>
       <w:pPr>
         <w:pStyle w:val="NormalWeb"/>
@@ -3068,6 +4442,7 @@
           <w:rFonts w:ascii="Arial" w:eastAsia="Cambria" w:hAnsi="Arial"/>
           <w:lang w:eastAsia="en-US"/>
         </w:rPr>
+        <w:lastRenderedPageBreak/>
         <w:t>Le graphe ci-dessous modélise le réseau routier reliant différents lieux notés A, B, C, D, E, F, G et H. Les arêtes sont pondérées par les temps moyens de parcours, en minutes, en tenant compte des difficultés de la circulation.</w:t>
       </w:r>
     </w:p>
@@ -3100,7 +4475,7 @@
                     <pic:cNvPicPr/>
                   </pic:nvPicPr>
                   <pic:blipFill>
-                    <a:blip r:embed="rId7"/>
+                    <a:blip r:embed="rId11"/>
                     <a:stretch>
                       <a:fillRect/>
                     </a:stretch>
@@ -3138,7 +4513,6 @@
           <w:rFonts w:ascii="Arial" w:hAnsi="Arial" w:cs="Arial"/>
           <w:color w:val="222222"/>
         </w:rPr>
-        <w:lastRenderedPageBreak/>
         <w:t>Ce graphe admet-il une chaîne eulérienne ? Justifier la réponse.</w:t>
       </w:r>
     </w:p>
@@ -3159,8 +4533,1426 @@
           <w:rFonts w:ascii="Arial" w:hAnsi="Arial" w:cs="Arial"/>
           <w:color w:val="222222"/>
         </w:rPr>
-        <w:t>En précisant la méthode utilisée, déterminer le trajet le plus court (en minutes) pour aller de A à H. Préciser la durée totale de ce trajet.</w:t>
-      </w:r>
+        <w:t xml:space="preserve">En précisant la méthode utilisée, déterminer le trajet le plus court (en minutes) pour aller </w:t>
+      </w:r>
+      <w:proofErr w:type="gramStart"/>
+      <w:r>
+        <w:rPr>
+          <w:rFonts w:ascii="Arial" w:hAnsi="Arial" w:cs="Arial"/>
+          <w:color w:val="222222"/>
+        </w:rPr>
+        <w:t>de A</w:t>
+      </w:r>
+      <w:proofErr w:type="gramEnd"/>
+      <w:r>
+        <w:rPr>
+          <w:rFonts w:ascii="Arial" w:hAnsi="Arial" w:cs="Arial"/>
+          <w:color w:val="222222"/>
+        </w:rPr>
+        <w:t xml:space="preserve"> à H. Préciser la durée totale de ce trajet.</w:t>
+      </w:r>
+    </w:p>
+    <w:tbl>
+      <w:tblPr>
+        <w:tblW w:w="0" w:type="auto"/>
+        <w:tblBorders>
+          <w:top w:val="single" w:sz="4" w:space="0" w:color="000000"/>
+          <w:left w:val="single" w:sz="4" w:space="0" w:color="000000"/>
+          <w:bottom w:val="single" w:sz="4" w:space="0" w:color="000000"/>
+          <w:right w:val="single" w:sz="4" w:space="0" w:color="000000"/>
+          <w:insideH w:val="single" w:sz="4" w:space="0" w:color="000000"/>
+          <w:insideV w:val="single" w:sz="4" w:space="0" w:color="000000"/>
+        </w:tblBorders>
+        <w:tblLook w:val="00A0" w:firstRow="1" w:lastRow="0" w:firstColumn="1" w:lastColumn="0" w:noHBand="0" w:noVBand="0"/>
+      </w:tblPr>
+      <w:tblGrid>
+        <w:gridCol w:w="824"/>
+        <w:gridCol w:w="825"/>
+        <w:gridCol w:w="833"/>
+        <w:gridCol w:w="833"/>
+        <w:gridCol w:w="833"/>
+        <w:gridCol w:w="833"/>
+        <w:gridCol w:w="833"/>
+        <w:gridCol w:w="812"/>
+      </w:tblGrid>
+      <w:tr>
+        <w:tc>
+          <w:tcPr>
+            <w:tcW w:w="824" w:type="dxa"/>
+            <w:shd w:val="clear" w:color="auto" w:fill="FFCC99"/>
+          </w:tcPr>
+          <w:p>
+            <w:pPr>
+              <w:spacing w:after="0"/>
+              <w:jc w:val="center"/>
+              <w:rPr>
+                <w:rFonts w:ascii="Arial" w:hAnsi="Arial"/>
+                <w:b/>
+                <w:sz w:val="28"/>
+              </w:rPr>
+            </w:pPr>
+            <w:r>
+              <w:rPr>
+                <w:rFonts w:ascii="Arial" w:hAnsi="Arial"/>
+                <w:b/>
+                <w:sz w:val="28"/>
+              </w:rPr>
+              <w:t>A</w:t>
+            </w:r>
+          </w:p>
+        </w:tc>
+        <w:tc>
+          <w:tcPr>
+            <w:tcW w:w="825" w:type="dxa"/>
+            <w:shd w:val="clear" w:color="auto" w:fill="FFCC99"/>
+          </w:tcPr>
+          <w:p>
+            <w:pPr>
+              <w:spacing w:after="0"/>
+              <w:jc w:val="center"/>
+              <w:rPr>
+                <w:rFonts w:ascii="Arial" w:hAnsi="Arial"/>
+                <w:b/>
+                <w:sz w:val="28"/>
+              </w:rPr>
+            </w:pPr>
+            <w:r>
+              <w:rPr>
+                <w:rFonts w:ascii="Arial" w:hAnsi="Arial"/>
+                <w:b/>
+                <w:sz w:val="28"/>
+              </w:rPr>
+              <w:t>B</w:t>
+            </w:r>
+          </w:p>
+        </w:tc>
+        <w:tc>
+          <w:tcPr>
+            <w:tcW w:w="833" w:type="dxa"/>
+            <w:shd w:val="clear" w:color="auto" w:fill="FFCC99"/>
+          </w:tcPr>
+          <w:p>
+            <w:pPr>
+              <w:spacing w:after="0"/>
+              <w:jc w:val="center"/>
+              <w:rPr>
+                <w:rFonts w:ascii="Arial" w:hAnsi="Arial"/>
+                <w:b/>
+                <w:sz w:val="28"/>
+              </w:rPr>
+            </w:pPr>
+            <w:r>
+              <w:rPr>
+                <w:rFonts w:ascii="Arial" w:hAnsi="Arial"/>
+                <w:b/>
+                <w:sz w:val="28"/>
+              </w:rPr>
+              <w:t>C</w:t>
+            </w:r>
+          </w:p>
+        </w:tc>
+        <w:tc>
+          <w:tcPr>
+            <w:tcW w:w="833" w:type="dxa"/>
+            <w:shd w:val="clear" w:color="auto" w:fill="FFCC99"/>
+          </w:tcPr>
+          <w:p>
+            <w:pPr>
+              <w:spacing w:after="0"/>
+              <w:jc w:val="center"/>
+              <w:rPr>
+                <w:rFonts w:ascii="Arial" w:hAnsi="Arial"/>
+                <w:b/>
+                <w:sz w:val="28"/>
+              </w:rPr>
+            </w:pPr>
+            <w:r>
+              <w:rPr>
+                <w:rFonts w:ascii="Arial" w:hAnsi="Arial"/>
+                <w:b/>
+                <w:sz w:val="28"/>
+              </w:rPr>
+              <w:t>D</w:t>
+            </w:r>
+          </w:p>
+        </w:tc>
+        <w:tc>
+          <w:tcPr>
+            <w:tcW w:w="833" w:type="dxa"/>
+            <w:shd w:val="clear" w:color="auto" w:fill="FFCC99"/>
+          </w:tcPr>
+          <w:p>
+            <w:pPr>
+              <w:spacing w:after="0"/>
+              <w:jc w:val="center"/>
+              <w:rPr>
+                <w:rFonts w:ascii="Arial" w:hAnsi="Arial"/>
+                <w:b/>
+                <w:sz w:val="28"/>
+              </w:rPr>
+            </w:pPr>
+            <w:r>
+              <w:rPr>
+                <w:rFonts w:ascii="Arial" w:hAnsi="Arial"/>
+                <w:b/>
+                <w:sz w:val="28"/>
+              </w:rPr>
+              <w:t>E</w:t>
+            </w:r>
+          </w:p>
+        </w:tc>
+        <w:tc>
+          <w:tcPr>
+            <w:tcW w:w="833" w:type="dxa"/>
+            <w:shd w:val="clear" w:color="auto" w:fill="FFCC99"/>
+          </w:tcPr>
+          <w:p>
+            <w:pPr>
+              <w:spacing w:after="0"/>
+              <w:jc w:val="center"/>
+              <w:rPr>
+                <w:rFonts w:ascii="Arial" w:hAnsi="Arial"/>
+                <w:b/>
+                <w:sz w:val="28"/>
+              </w:rPr>
+            </w:pPr>
+            <w:r>
+              <w:rPr>
+                <w:rFonts w:ascii="Arial" w:hAnsi="Arial"/>
+                <w:b/>
+                <w:sz w:val="28"/>
+              </w:rPr>
+              <w:t>F</w:t>
+            </w:r>
+          </w:p>
+        </w:tc>
+        <w:tc>
+          <w:tcPr>
+            <w:tcW w:w="833" w:type="dxa"/>
+            <w:shd w:val="clear" w:color="auto" w:fill="FFCC99"/>
+          </w:tcPr>
+          <w:p>
+            <w:pPr>
+              <w:spacing w:after="0"/>
+              <w:jc w:val="center"/>
+              <w:rPr>
+                <w:rFonts w:ascii="Arial" w:hAnsi="Arial"/>
+                <w:b/>
+                <w:sz w:val="28"/>
+              </w:rPr>
+            </w:pPr>
+            <w:r>
+              <w:rPr>
+                <w:rFonts w:ascii="Arial" w:hAnsi="Arial"/>
+                <w:b/>
+                <w:sz w:val="28"/>
+              </w:rPr>
+              <w:t>G</w:t>
+            </w:r>
+          </w:p>
+        </w:tc>
+        <w:tc>
+          <w:tcPr>
+            <w:tcW w:w="812" w:type="dxa"/>
+            <w:shd w:val="clear" w:color="auto" w:fill="FFCC99"/>
+          </w:tcPr>
+          <w:p>
+            <w:pPr>
+              <w:spacing w:after="0"/>
+              <w:jc w:val="center"/>
+              <w:rPr>
+                <w:rFonts w:ascii="Arial" w:hAnsi="Arial"/>
+                <w:b/>
+                <w:sz w:val="28"/>
+              </w:rPr>
+            </w:pPr>
+            <w:r>
+              <w:rPr>
+                <w:rFonts w:ascii="Arial" w:hAnsi="Arial"/>
+                <w:b/>
+                <w:sz w:val="28"/>
+              </w:rPr>
+              <w:t>H</w:t>
+            </w:r>
+          </w:p>
+        </w:tc>
+      </w:tr>
+      <w:tr>
+        <w:tc>
+          <w:tcPr>
+            <w:tcW w:w="824" w:type="dxa"/>
+          </w:tcPr>
+          <w:p>
+            <w:pPr>
+              <w:spacing w:after="0"/>
+              <w:jc w:val="center"/>
+              <w:rPr>
+                <w:rFonts w:ascii="Arial" w:hAnsi="Arial"/>
+              </w:rPr>
+            </w:pPr>
+            <w:r>
+              <w:rPr>
+                <w:rFonts w:ascii="Arial" w:hAnsi="Arial"/>
+              </w:rPr>
+              <w:t>0</w:t>
+            </w:r>
+          </w:p>
+        </w:tc>
+        <w:tc>
+          <w:tcPr>
+            <w:tcW w:w="825" w:type="dxa"/>
+          </w:tcPr>
+          <w:p>
+            <w:pPr>
+              <w:spacing w:after="0"/>
+              <w:jc w:val="center"/>
+              <w:rPr>
+                <w:rFonts w:ascii="Arial" w:hAnsi="Arial"/>
+              </w:rPr>
+            </w:pPr>
+            <w:r>
+              <w:rPr>
+                <w:rFonts w:ascii="Arial" w:hAnsi="Arial"/>
+              </w:rPr>
+              <w:t>7-A</w:t>
+            </w:r>
+          </w:p>
+        </w:tc>
+        <w:tc>
+          <w:tcPr>
+            <w:tcW w:w="833" w:type="dxa"/>
+          </w:tcPr>
+          <w:p>
+            <w:pPr>
+              <w:spacing w:after="0"/>
+              <w:jc w:val="center"/>
+              <w:rPr>
+                <w:rFonts w:ascii="Arial" w:hAnsi="Arial"/>
+                <w:u w:val="single"/>
+              </w:rPr>
+            </w:pPr>
+          </w:p>
+        </w:tc>
+        <w:tc>
+          <w:tcPr>
+            <w:tcW w:w="833" w:type="dxa"/>
+          </w:tcPr>
+          <w:p>
+            <w:pPr>
+              <w:spacing w:after="0"/>
+              <w:jc w:val="center"/>
+              <w:rPr>
+                <w:rFonts w:ascii="Arial" w:hAnsi="Arial"/>
+              </w:rPr>
+            </w:pPr>
+            <w:r>
+              <w:rPr>
+                <w:rFonts w:ascii="Arial" w:hAnsi="Arial"/>
+              </w:rPr>
+              <w:t>24-D</w:t>
+            </w:r>
+          </w:p>
+        </w:tc>
+        <w:tc>
+          <w:tcPr>
+            <w:tcW w:w="833" w:type="dxa"/>
+          </w:tcPr>
+          <w:p>
+            <w:pPr>
+              <w:spacing w:after="0"/>
+              <w:jc w:val="center"/>
+              <w:rPr>
+                <w:rFonts w:ascii="Arial" w:hAnsi="Arial"/>
+                <w:u w:val="single"/>
+              </w:rPr>
+            </w:pPr>
+          </w:p>
+        </w:tc>
+        <w:tc>
+          <w:tcPr>
+            <w:tcW w:w="833" w:type="dxa"/>
+          </w:tcPr>
+          <w:p>
+            <w:pPr>
+              <w:spacing w:after="0"/>
+              <w:jc w:val="center"/>
+              <w:rPr>
+                <w:rFonts w:ascii="Arial" w:hAnsi="Arial"/>
+              </w:rPr>
+            </w:pPr>
+            <w:r>
+              <w:rPr>
+                <w:rFonts w:ascii="Arial" w:hAnsi="Arial"/>
+              </w:rPr>
+              <w:t>15-F</w:t>
+            </w:r>
+          </w:p>
+        </w:tc>
+        <w:tc>
+          <w:tcPr>
+            <w:tcW w:w="833" w:type="dxa"/>
+          </w:tcPr>
+          <w:p>
+            <w:pPr>
+              <w:spacing w:after="0"/>
+              <w:jc w:val="center"/>
+              <w:rPr>
+                <w:rFonts w:ascii="Arial" w:hAnsi="Arial"/>
+              </w:rPr>
+            </w:pPr>
+          </w:p>
+        </w:tc>
+        <w:tc>
+          <w:tcPr>
+            <w:tcW w:w="812" w:type="dxa"/>
+          </w:tcPr>
+          <w:p>
+            <w:pPr>
+              <w:spacing w:after="0"/>
+              <w:jc w:val="center"/>
+              <w:rPr>
+                <w:rFonts w:ascii="Arial" w:hAnsi="Arial"/>
+              </w:rPr>
+            </w:pPr>
+          </w:p>
+        </w:tc>
+      </w:tr>
+      <w:tr>
+        <w:tc>
+          <w:tcPr>
+            <w:tcW w:w="824" w:type="dxa"/>
+            <w:shd w:val="clear" w:color="auto" w:fill="99CCFF"/>
+          </w:tcPr>
+          <w:p>
+            <w:pPr>
+              <w:spacing w:after="0"/>
+              <w:jc w:val="center"/>
+              <w:rPr>
+                <w:rFonts w:ascii="Arial" w:hAnsi="Arial"/>
+              </w:rPr>
+            </w:pPr>
+          </w:p>
+        </w:tc>
+        <w:tc>
+          <w:tcPr>
+            <w:tcW w:w="825" w:type="dxa"/>
+            <w:shd w:val="clear" w:color="auto" w:fill="auto"/>
+          </w:tcPr>
+          <w:p>
+            <w:pPr>
+              <w:spacing w:after="0"/>
+              <w:jc w:val="center"/>
+              <w:rPr>
+                <w:rFonts w:ascii="Arial" w:hAnsi="Arial"/>
+                <w:b/>
+                <w:i/>
+              </w:rPr>
+            </w:pPr>
+            <w:r>
+              <w:rPr>
+                <w:rFonts w:ascii="Arial" w:hAnsi="Arial"/>
+                <w:b/>
+                <w:i/>
+              </w:rPr>
+              <w:t>7-A</w:t>
+            </w:r>
+          </w:p>
+        </w:tc>
+        <w:tc>
+          <w:tcPr>
+            <w:tcW w:w="833" w:type="dxa"/>
+            <w:shd w:val="clear" w:color="auto" w:fill="auto"/>
+          </w:tcPr>
+          <w:p>
+            <w:pPr>
+              <w:spacing w:after="0"/>
+              <w:jc w:val="center"/>
+              <w:rPr>
+                <w:rFonts w:ascii="Arial" w:hAnsi="Arial"/>
+              </w:rPr>
+            </w:pPr>
+            <w:r>
+              <w:rPr>
+                <w:rFonts w:ascii="Arial" w:hAnsi="Arial"/>
+              </w:rPr>
+              <w:t>33-B</w:t>
+            </w:r>
+          </w:p>
+        </w:tc>
+        <w:tc>
+          <w:tcPr>
+            <w:tcW w:w="833" w:type="dxa"/>
+          </w:tcPr>
+          <w:p>
+            <w:pPr>
+              <w:spacing w:after="0"/>
+              <w:jc w:val="center"/>
+              <w:rPr>
+                <w:rFonts w:ascii="Arial" w:hAnsi="Arial"/>
+                <w:u w:val="single"/>
+              </w:rPr>
+            </w:pPr>
+          </w:p>
+        </w:tc>
+        <w:tc>
+          <w:tcPr>
+            <w:tcW w:w="833" w:type="dxa"/>
+          </w:tcPr>
+          <w:p>
+            <w:pPr>
+              <w:spacing w:after="0"/>
+              <w:jc w:val="center"/>
+              <w:rPr>
+                <w:rFonts w:ascii="Arial" w:hAnsi="Arial"/>
+              </w:rPr>
+            </w:pPr>
+          </w:p>
+        </w:tc>
+        <w:tc>
+          <w:tcPr>
+            <w:tcW w:w="833" w:type="dxa"/>
+          </w:tcPr>
+          <w:p>
+            <w:pPr>
+              <w:spacing w:after="0"/>
+              <w:rPr>
+                <w:rFonts w:ascii="Arial" w:hAnsi="Arial"/>
+              </w:rPr>
+            </w:pPr>
+            <w:r>
+              <w:rPr>
+                <w:rFonts w:ascii="Arial" w:hAnsi="Arial"/>
+              </w:rPr>
+              <w:t xml:space="preserve"> 13-B</w:t>
+            </w:r>
+          </w:p>
+        </w:tc>
+        <w:tc>
+          <w:tcPr>
+            <w:tcW w:w="833" w:type="dxa"/>
+          </w:tcPr>
+          <w:p>
+            <w:pPr>
+              <w:spacing w:after="0"/>
+              <w:jc w:val="center"/>
+              <w:rPr>
+                <w:rFonts w:ascii="Arial" w:hAnsi="Arial"/>
+              </w:rPr>
+            </w:pPr>
+          </w:p>
+        </w:tc>
+        <w:tc>
+          <w:tcPr>
+            <w:tcW w:w="812" w:type="dxa"/>
+          </w:tcPr>
+          <w:p>
+            <w:pPr>
+              <w:spacing w:after="0"/>
+              <w:jc w:val="center"/>
+              <w:rPr>
+                <w:rFonts w:ascii="Arial" w:hAnsi="Arial"/>
+              </w:rPr>
+            </w:pPr>
+            <w:r>
+              <w:rPr>
+                <w:rFonts w:ascii="Arial" w:hAnsi="Arial"/>
+              </w:rPr>
+              <w:t>44-B</w:t>
+            </w:r>
+          </w:p>
+        </w:tc>
+      </w:tr>
+      <w:tr>
+        <w:tc>
+          <w:tcPr>
+            <w:tcW w:w="824" w:type="dxa"/>
+            <w:shd w:val="clear" w:color="auto" w:fill="99CCFF"/>
+          </w:tcPr>
+          <w:p>
+            <w:pPr>
+              <w:spacing w:after="0"/>
+              <w:jc w:val="center"/>
+              <w:rPr>
+                <w:rFonts w:ascii="Arial" w:hAnsi="Arial"/>
+              </w:rPr>
+            </w:pPr>
+          </w:p>
+        </w:tc>
+        <w:tc>
+          <w:tcPr>
+            <w:tcW w:w="825" w:type="dxa"/>
+            <w:shd w:val="clear" w:color="auto" w:fill="99CCFF"/>
+          </w:tcPr>
+          <w:p>
+            <w:pPr>
+              <w:spacing w:after="0"/>
+              <w:jc w:val="center"/>
+              <w:rPr>
+                <w:rFonts w:ascii="Arial" w:hAnsi="Arial"/>
+              </w:rPr>
+            </w:pPr>
+          </w:p>
+        </w:tc>
+        <w:tc>
+          <w:tcPr>
+            <w:tcW w:w="833" w:type="dxa"/>
+            <w:shd w:val="clear" w:color="auto" w:fill="auto"/>
+          </w:tcPr>
+          <w:p>
+            <w:pPr>
+              <w:spacing w:after="0"/>
+              <w:jc w:val="center"/>
+              <w:rPr>
+                <w:rFonts w:ascii="Arial" w:hAnsi="Arial"/>
+                <w:b/>
+                <w:i/>
+              </w:rPr>
+            </w:pPr>
+          </w:p>
+        </w:tc>
+        <w:tc>
+          <w:tcPr>
+            <w:tcW w:w="833" w:type="dxa"/>
+          </w:tcPr>
+          <w:p>
+            <w:pPr>
+              <w:spacing w:after="0"/>
+              <w:jc w:val="center"/>
+              <w:rPr>
+                <w:rFonts w:ascii="Arial" w:hAnsi="Arial"/>
+              </w:rPr>
+            </w:pPr>
+          </w:p>
+        </w:tc>
+        <w:tc>
+          <w:tcPr>
+            <w:tcW w:w="833" w:type="dxa"/>
+          </w:tcPr>
+          <w:p>
+            <w:pPr>
+              <w:spacing w:after="0"/>
+              <w:jc w:val="center"/>
+              <w:rPr>
+                <w:rFonts w:ascii="Arial" w:hAnsi="Arial"/>
+              </w:rPr>
+            </w:pPr>
+          </w:p>
+        </w:tc>
+        <w:tc>
+          <w:tcPr>
+            <w:tcW w:w="833" w:type="dxa"/>
+          </w:tcPr>
+          <w:p>
+            <w:pPr>
+              <w:spacing w:after="0"/>
+              <w:jc w:val="center"/>
+              <w:rPr>
+                <w:rFonts w:ascii="Arial" w:hAnsi="Arial"/>
+                <w:b/>
+                <w:i/>
+              </w:rPr>
+            </w:pPr>
+            <w:r>
+              <w:rPr>
+                <w:rFonts w:ascii="Arial" w:hAnsi="Arial"/>
+                <w:b/>
+                <w:i/>
+              </w:rPr>
+              <w:t>13-B</w:t>
+            </w:r>
+          </w:p>
+        </w:tc>
+        <w:tc>
+          <w:tcPr>
+            <w:tcW w:w="833" w:type="dxa"/>
+          </w:tcPr>
+          <w:p>
+            <w:pPr>
+              <w:spacing w:after="0"/>
+              <w:jc w:val="center"/>
+              <w:rPr>
+                <w:rFonts w:ascii="Arial" w:hAnsi="Arial"/>
+              </w:rPr>
+            </w:pPr>
+          </w:p>
+        </w:tc>
+        <w:tc>
+          <w:tcPr>
+            <w:tcW w:w="812" w:type="dxa"/>
+          </w:tcPr>
+          <w:p>
+            <w:pPr>
+              <w:spacing w:after="0"/>
+              <w:jc w:val="center"/>
+              <w:rPr>
+                <w:rFonts w:ascii="Arial" w:hAnsi="Arial"/>
+              </w:rPr>
+            </w:pPr>
+          </w:p>
+        </w:tc>
+      </w:tr>
+      <w:tr>
+        <w:tc>
+          <w:tcPr>
+            <w:tcW w:w="824" w:type="dxa"/>
+            <w:shd w:val="clear" w:color="auto" w:fill="99CCFF"/>
+          </w:tcPr>
+          <w:p>
+            <w:pPr>
+              <w:spacing w:after="0"/>
+              <w:jc w:val="center"/>
+              <w:rPr>
+                <w:rFonts w:ascii="Arial" w:hAnsi="Arial"/>
+              </w:rPr>
+            </w:pPr>
+          </w:p>
+        </w:tc>
+        <w:tc>
+          <w:tcPr>
+            <w:tcW w:w="825" w:type="dxa"/>
+            <w:shd w:val="clear" w:color="auto" w:fill="99CCFF"/>
+          </w:tcPr>
+          <w:p>
+            <w:pPr>
+              <w:spacing w:after="0"/>
+              <w:jc w:val="center"/>
+              <w:rPr>
+                <w:rFonts w:ascii="Arial" w:hAnsi="Arial"/>
+              </w:rPr>
+            </w:pPr>
+          </w:p>
+        </w:tc>
+        <w:tc>
+          <w:tcPr>
+            <w:tcW w:w="833" w:type="dxa"/>
+            <w:shd w:val="clear" w:color="auto" w:fill="99CCFF"/>
+          </w:tcPr>
+          <w:p>
+            <w:pPr>
+              <w:spacing w:after="0"/>
+              <w:jc w:val="center"/>
+              <w:rPr>
+                <w:rFonts w:ascii="Arial" w:hAnsi="Arial"/>
+              </w:rPr>
+            </w:pPr>
+          </w:p>
+        </w:tc>
+        <w:tc>
+          <w:tcPr>
+            <w:tcW w:w="833" w:type="dxa"/>
+            <w:shd w:val="clear" w:color="auto" w:fill="auto"/>
+          </w:tcPr>
+          <w:p>
+            <w:pPr>
+              <w:spacing w:after="0"/>
+              <w:jc w:val="center"/>
+              <w:rPr>
+                <w:rFonts w:ascii="Arial" w:hAnsi="Arial"/>
+                <w:b/>
+                <w:i/>
+              </w:rPr>
+            </w:pPr>
+          </w:p>
+        </w:tc>
+        <w:tc>
+          <w:tcPr>
+            <w:tcW w:w="833" w:type="dxa"/>
+          </w:tcPr>
+          <w:p>
+            <w:pPr>
+              <w:spacing w:after="0"/>
+              <w:jc w:val="center"/>
+              <w:rPr>
+                <w:rFonts w:ascii="Arial" w:hAnsi="Arial"/>
+              </w:rPr>
+            </w:pPr>
+          </w:p>
+        </w:tc>
+        <w:tc>
+          <w:tcPr>
+            <w:tcW w:w="833" w:type="dxa"/>
+            <w:shd w:val="clear" w:color="auto" w:fill="99CCFF"/>
+          </w:tcPr>
+          <w:p>
+            <w:pPr>
+              <w:spacing w:after="0"/>
+              <w:jc w:val="center"/>
+              <w:rPr>
+                <w:rFonts w:ascii="Arial" w:hAnsi="Arial"/>
+              </w:rPr>
+            </w:pPr>
+          </w:p>
+        </w:tc>
+        <w:tc>
+          <w:tcPr>
+            <w:tcW w:w="833" w:type="dxa"/>
+          </w:tcPr>
+          <w:p>
+            <w:pPr>
+              <w:spacing w:after="0"/>
+              <w:jc w:val="center"/>
+              <w:rPr>
+                <w:rFonts w:ascii="Arial" w:hAnsi="Arial"/>
+              </w:rPr>
+            </w:pPr>
+          </w:p>
+        </w:tc>
+        <w:tc>
+          <w:tcPr>
+            <w:tcW w:w="812" w:type="dxa"/>
+          </w:tcPr>
+          <w:p>
+            <w:pPr>
+              <w:spacing w:after="0"/>
+              <w:jc w:val="center"/>
+              <w:rPr>
+                <w:rFonts w:ascii="Arial" w:hAnsi="Arial"/>
+              </w:rPr>
+            </w:pPr>
+          </w:p>
+        </w:tc>
+      </w:tr>
+      <w:tr>
+        <w:tc>
+          <w:tcPr>
+            <w:tcW w:w="824" w:type="dxa"/>
+            <w:shd w:val="clear" w:color="auto" w:fill="99CCFF"/>
+          </w:tcPr>
+          <w:p>
+            <w:pPr>
+              <w:spacing w:after="0"/>
+              <w:rPr>
+                <w:rFonts w:ascii="Arial" w:hAnsi="Arial"/>
+              </w:rPr>
+            </w:pPr>
+          </w:p>
+        </w:tc>
+        <w:tc>
+          <w:tcPr>
+            <w:tcW w:w="825" w:type="dxa"/>
+            <w:shd w:val="clear" w:color="auto" w:fill="99CCFF"/>
+          </w:tcPr>
+          <w:p>
+            <w:pPr>
+              <w:spacing w:after="0"/>
+              <w:jc w:val="center"/>
+              <w:rPr>
+                <w:rFonts w:ascii="Arial" w:hAnsi="Arial"/>
+              </w:rPr>
+            </w:pPr>
+          </w:p>
+        </w:tc>
+        <w:tc>
+          <w:tcPr>
+            <w:tcW w:w="833" w:type="dxa"/>
+            <w:shd w:val="clear" w:color="auto" w:fill="99CCFF"/>
+          </w:tcPr>
+          <w:p>
+            <w:pPr>
+              <w:spacing w:after="0"/>
+              <w:jc w:val="center"/>
+              <w:rPr>
+                <w:rFonts w:ascii="Arial" w:hAnsi="Arial"/>
+              </w:rPr>
+            </w:pPr>
+          </w:p>
+        </w:tc>
+        <w:tc>
+          <w:tcPr>
+            <w:tcW w:w="833" w:type="dxa"/>
+            <w:shd w:val="clear" w:color="auto" w:fill="99CCFF"/>
+          </w:tcPr>
+          <w:p>
+            <w:pPr>
+              <w:spacing w:after="0"/>
+              <w:jc w:val="center"/>
+              <w:rPr>
+                <w:rFonts w:ascii="Arial" w:hAnsi="Arial"/>
+              </w:rPr>
+            </w:pPr>
+          </w:p>
+        </w:tc>
+        <w:tc>
+          <w:tcPr>
+            <w:tcW w:w="833" w:type="dxa"/>
+            <w:shd w:val="clear" w:color="auto" w:fill="auto"/>
+          </w:tcPr>
+          <w:p>
+            <w:pPr>
+              <w:spacing w:after="0"/>
+              <w:jc w:val="center"/>
+              <w:rPr>
+                <w:rFonts w:ascii="Arial" w:hAnsi="Arial"/>
+                <w:b/>
+                <w:i/>
+              </w:rPr>
+            </w:pPr>
+          </w:p>
+        </w:tc>
+        <w:tc>
+          <w:tcPr>
+            <w:tcW w:w="833" w:type="dxa"/>
+            <w:shd w:val="clear" w:color="auto" w:fill="99CCFF"/>
+          </w:tcPr>
+          <w:p>
+            <w:pPr>
+              <w:spacing w:after="0"/>
+              <w:jc w:val="center"/>
+              <w:rPr>
+                <w:rFonts w:ascii="Arial" w:hAnsi="Arial"/>
+                <w:b/>
+                <w:i/>
+                <w:u w:val="single"/>
+              </w:rPr>
+            </w:pPr>
+          </w:p>
+        </w:tc>
+        <w:tc>
+          <w:tcPr>
+            <w:tcW w:w="833" w:type="dxa"/>
+          </w:tcPr>
+          <w:p>
+            <w:pPr>
+              <w:spacing w:after="0"/>
+              <w:jc w:val="center"/>
+              <w:rPr>
+                <w:rFonts w:ascii="Arial" w:hAnsi="Arial"/>
+              </w:rPr>
+            </w:pPr>
+          </w:p>
+        </w:tc>
+        <w:tc>
+          <w:tcPr>
+            <w:tcW w:w="812" w:type="dxa"/>
+          </w:tcPr>
+          <w:p>
+            <w:pPr>
+              <w:spacing w:after="0"/>
+              <w:jc w:val="center"/>
+              <w:rPr>
+                <w:rFonts w:ascii="Arial" w:hAnsi="Arial"/>
+              </w:rPr>
+            </w:pPr>
+          </w:p>
+        </w:tc>
+      </w:tr>
+      <w:tr>
+        <w:tc>
+          <w:tcPr>
+            <w:tcW w:w="824" w:type="dxa"/>
+            <w:shd w:val="clear" w:color="auto" w:fill="99CCFF"/>
+          </w:tcPr>
+          <w:p>
+            <w:pPr>
+              <w:spacing w:after="0"/>
+              <w:jc w:val="center"/>
+              <w:rPr>
+                <w:rFonts w:ascii="Arial" w:hAnsi="Arial"/>
+              </w:rPr>
+            </w:pPr>
+          </w:p>
+        </w:tc>
+        <w:tc>
+          <w:tcPr>
+            <w:tcW w:w="825" w:type="dxa"/>
+            <w:shd w:val="clear" w:color="auto" w:fill="99CCFF"/>
+          </w:tcPr>
+          <w:p>
+            <w:pPr>
+              <w:spacing w:after="0"/>
+              <w:jc w:val="center"/>
+              <w:rPr>
+                <w:rFonts w:ascii="Arial" w:hAnsi="Arial"/>
+                <w:u w:val="single"/>
+              </w:rPr>
+            </w:pPr>
+          </w:p>
+        </w:tc>
+        <w:tc>
+          <w:tcPr>
+            <w:tcW w:w="833" w:type="dxa"/>
+            <w:shd w:val="clear" w:color="auto" w:fill="99CCFF"/>
+          </w:tcPr>
+          <w:p>
+            <w:pPr>
+              <w:spacing w:after="0"/>
+              <w:jc w:val="center"/>
+              <w:rPr>
+                <w:rFonts w:ascii="Arial" w:hAnsi="Arial"/>
+              </w:rPr>
+            </w:pPr>
+          </w:p>
+        </w:tc>
+        <w:tc>
+          <w:tcPr>
+            <w:tcW w:w="833" w:type="dxa"/>
+            <w:shd w:val="clear" w:color="auto" w:fill="99CCFF"/>
+          </w:tcPr>
+          <w:p>
+            <w:pPr>
+              <w:spacing w:after="0"/>
+              <w:jc w:val="center"/>
+              <w:rPr>
+                <w:rFonts w:ascii="Arial" w:hAnsi="Arial"/>
+              </w:rPr>
+            </w:pPr>
+          </w:p>
+        </w:tc>
+        <w:tc>
+          <w:tcPr>
+            <w:tcW w:w="833" w:type="dxa"/>
+            <w:shd w:val="clear" w:color="auto" w:fill="99CCFF"/>
+          </w:tcPr>
+          <w:p>
+            <w:pPr>
+              <w:spacing w:after="0"/>
+              <w:rPr>
+                <w:rFonts w:ascii="Arial" w:hAnsi="Arial"/>
+                <w:b/>
+                <w:i/>
+              </w:rPr>
+            </w:pPr>
+          </w:p>
+        </w:tc>
+        <w:tc>
+          <w:tcPr>
+            <w:tcW w:w="833" w:type="dxa"/>
+            <w:shd w:val="clear" w:color="auto" w:fill="99CCFF"/>
+          </w:tcPr>
+          <w:p>
+            <w:pPr>
+              <w:spacing w:after="0"/>
+              <w:jc w:val="center"/>
+              <w:rPr>
+                <w:rFonts w:ascii="Arial" w:hAnsi="Arial"/>
+                <w:b/>
+                <w:i/>
+                <w:color w:val="FF0000"/>
+              </w:rPr>
+            </w:pPr>
+          </w:p>
+        </w:tc>
+        <w:tc>
+          <w:tcPr>
+            <w:tcW w:w="833" w:type="dxa"/>
+          </w:tcPr>
+          <w:p>
+            <w:pPr>
+              <w:spacing w:after="0"/>
+              <w:jc w:val="center"/>
+              <w:rPr>
+                <w:rFonts w:ascii="Arial" w:hAnsi="Arial"/>
+                <w:u w:val="single"/>
+              </w:rPr>
+            </w:pPr>
+          </w:p>
+        </w:tc>
+        <w:tc>
+          <w:tcPr>
+            <w:tcW w:w="812" w:type="dxa"/>
+          </w:tcPr>
+          <w:p>
+            <w:pPr>
+              <w:spacing w:after="0"/>
+              <w:jc w:val="center"/>
+              <w:rPr>
+                <w:rFonts w:ascii="Arial" w:hAnsi="Arial"/>
+              </w:rPr>
+            </w:pPr>
+          </w:p>
+        </w:tc>
+      </w:tr>
+      <w:tr>
+        <w:tc>
+          <w:tcPr>
+            <w:tcW w:w="824" w:type="dxa"/>
+            <w:shd w:val="clear" w:color="auto" w:fill="99CCFF"/>
+          </w:tcPr>
+          <w:p>
+            <w:pPr>
+              <w:spacing w:after="0"/>
+              <w:jc w:val="center"/>
+              <w:rPr>
+                <w:rFonts w:ascii="Arial" w:hAnsi="Arial"/>
+              </w:rPr>
+            </w:pPr>
+          </w:p>
+        </w:tc>
+        <w:tc>
+          <w:tcPr>
+            <w:tcW w:w="825" w:type="dxa"/>
+            <w:shd w:val="clear" w:color="auto" w:fill="99CCFF"/>
+          </w:tcPr>
+          <w:p>
+            <w:pPr>
+              <w:spacing w:after="0"/>
+              <w:jc w:val="center"/>
+              <w:rPr>
+                <w:rFonts w:ascii="Arial" w:hAnsi="Arial"/>
+              </w:rPr>
+            </w:pPr>
+          </w:p>
+        </w:tc>
+        <w:tc>
+          <w:tcPr>
+            <w:tcW w:w="833" w:type="dxa"/>
+            <w:shd w:val="clear" w:color="auto" w:fill="99CCFF"/>
+          </w:tcPr>
+          <w:p>
+            <w:pPr>
+              <w:spacing w:after="0"/>
+              <w:jc w:val="center"/>
+              <w:rPr>
+                <w:rFonts w:ascii="Arial" w:hAnsi="Arial"/>
+              </w:rPr>
+            </w:pPr>
+          </w:p>
+        </w:tc>
+        <w:tc>
+          <w:tcPr>
+            <w:tcW w:w="833" w:type="dxa"/>
+            <w:shd w:val="clear" w:color="auto" w:fill="99CCFF"/>
+          </w:tcPr>
+          <w:p>
+            <w:pPr>
+              <w:spacing w:after="0"/>
+              <w:jc w:val="center"/>
+              <w:rPr>
+                <w:rFonts w:ascii="Arial" w:hAnsi="Arial"/>
+              </w:rPr>
+            </w:pPr>
+          </w:p>
+        </w:tc>
+        <w:tc>
+          <w:tcPr>
+            <w:tcW w:w="833" w:type="dxa"/>
+            <w:shd w:val="clear" w:color="auto" w:fill="99CCFF"/>
+          </w:tcPr>
+          <w:p>
+            <w:pPr>
+              <w:spacing w:after="0"/>
+              <w:jc w:val="center"/>
+              <w:rPr>
+                <w:rFonts w:ascii="Arial" w:hAnsi="Arial"/>
+              </w:rPr>
+            </w:pPr>
+          </w:p>
+        </w:tc>
+        <w:tc>
+          <w:tcPr>
+            <w:tcW w:w="833" w:type="dxa"/>
+            <w:shd w:val="clear" w:color="auto" w:fill="99CCFF"/>
+          </w:tcPr>
+          <w:p>
+            <w:pPr>
+              <w:spacing w:after="0"/>
+              <w:jc w:val="center"/>
+              <w:rPr>
+                <w:rFonts w:ascii="Arial" w:hAnsi="Arial"/>
+                <w:b/>
+                <w:i/>
+              </w:rPr>
+            </w:pPr>
+          </w:p>
+        </w:tc>
+        <w:tc>
+          <w:tcPr>
+            <w:tcW w:w="833" w:type="dxa"/>
+          </w:tcPr>
+          <w:p>
+            <w:pPr>
+              <w:spacing w:after="0"/>
+              <w:jc w:val="center"/>
+              <w:rPr>
+                <w:rFonts w:ascii="Arial" w:hAnsi="Arial"/>
+                <w:b/>
+                <w:i/>
+              </w:rPr>
+            </w:pPr>
+          </w:p>
+        </w:tc>
+        <w:tc>
+          <w:tcPr>
+            <w:tcW w:w="812" w:type="dxa"/>
+          </w:tcPr>
+          <w:p>
+            <w:pPr>
+              <w:spacing w:after="0"/>
+              <w:jc w:val="center"/>
+              <w:rPr>
+                <w:rFonts w:ascii="Arial" w:hAnsi="Arial"/>
+                <w:b/>
+                <w:i/>
+                <w:u w:val="single"/>
+              </w:rPr>
+            </w:pPr>
+          </w:p>
+        </w:tc>
+      </w:tr>
+      <w:tr>
+        <w:tc>
+          <w:tcPr>
+            <w:tcW w:w="824" w:type="dxa"/>
+            <w:shd w:val="clear" w:color="auto" w:fill="99CCFF"/>
+          </w:tcPr>
+          <w:p>
+            <w:pPr>
+              <w:spacing w:after="0"/>
+              <w:jc w:val="center"/>
+              <w:rPr>
+                <w:rFonts w:ascii="Arial" w:hAnsi="Arial"/>
+              </w:rPr>
+            </w:pPr>
+          </w:p>
+        </w:tc>
+        <w:tc>
+          <w:tcPr>
+            <w:tcW w:w="825" w:type="dxa"/>
+            <w:shd w:val="clear" w:color="auto" w:fill="99CCFF"/>
+          </w:tcPr>
+          <w:p>
+            <w:pPr>
+              <w:spacing w:after="0"/>
+              <w:jc w:val="center"/>
+              <w:rPr>
+                <w:rFonts w:ascii="Arial" w:hAnsi="Arial"/>
+              </w:rPr>
+            </w:pPr>
+          </w:p>
+        </w:tc>
+        <w:tc>
+          <w:tcPr>
+            <w:tcW w:w="833" w:type="dxa"/>
+            <w:shd w:val="clear" w:color="auto" w:fill="99CCFF"/>
+          </w:tcPr>
+          <w:p>
+            <w:pPr>
+              <w:spacing w:after="0"/>
+              <w:rPr>
+                <w:rFonts w:ascii="Arial" w:hAnsi="Arial"/>
+              </w:rPr>
+            </w:pPr>
+          </w:p>
+        </w:tc>
+        <w:tc>
+          <w:tcPr>
+            <w:tcW w:w="833" w:type="dxa"/>
+            <w:shd w:val="clear" w:color="auto" w:fill="99CCFF"/>
+          </w:tcPr>
+          <w:p>
+            <w:pPr>
+              <w:spacing w:after="0"/>
+              <w:jc w:val="center"/>
+              <w:rPr>
+                <w:rFonts w:ascii="Arial" w:hAnsi="Arial"/>
+              </w:rPr>
+            </w:pPr>
+          </w:p>
+        </w:tc>
+        <w:tc>
+          <w:tcPr>
+            <w:tcW w:w="833" w:type="dxa"/>
+            <w:shd w:val="clear" w:color="auto" w:fill="99CCFF"/>
+          </w:tcPr>
+          <w:p>
+            <w:pPr>
+              <w:spacing w:after="0"/>
+              <w:jc w:val="center"/>
+              <w:rPr>
+                <w:rFonts w:ascii="Arial" w:hAnsi="Arial"/>
+              </w:rPr>
+            </w:pPr>
+          </w:p>
+        </w:tc>
+        <w:tc>
+          <w:tcPr>
+            <w:tcW w:w="833" w:type="dxa"/>
+            <w:shd w:val="clear" w:color="auto" w:fill="99CCFF"/>
+          </w:tcPr>
+          <w:p>
+            <w:pPr>
+              <w:spacing w:after="0"/>
+              <w:jc w:val="center"/>
+              <w:rPr>
+                <w:rFonts w:ascii="Arial" w:hAnsi="Arial"/>
+                <w:b/>
+                <w:i/>
+              </w:rPr>
+            </w:pPr>
+          </w:p>
+        </w:tc>
+        <w:tc>
+          <w:tcPr>
+            <w:tcW w:w="833" w:type="dxa"/>
+            <w:shd w:val="clear" w:color="auto" w:fill="99CCFF"/>
+          </w:tcPr>
+          <w:p>
+            <w:pPr>
+              <w:spacing w:after="0"/>
+              <w:jc w:val="center"/>
+              <w:rPr>
+                <w:rFonts w:ascii="Arial" w:hAnsi="Arial"/>
+                <w:b/>
+                <w:i/>
+              </w:rPr>
+            </w:pPr>
+          </w:p>
+        </w:tc>
+        <w:tc>
+          <w:tcPr>
+            <w:tcW w:w="812" w:type="dxa"/>
+          </w:tcPr>
+          <w:p>
+            <w:pPr>
+              <w:spacing w:after="0"/>
+              <w:jc w:val="center"/>
+              <w:rPr>
+                <w:rFonts w:ascii="Arial" w:hAnsi="Arial"/>
+                <w:b/>
+                <w:i/>
+              </w:rPr>
+            </w:pPr>
+          </w:p>
+        </w:tc>
+      </w:tr>
+      <w:tr>
+        <w:tc>
+          <w:tcPr>
+            <w:tcW w:w="824" w:type="dxa"/>
+            <w:shd w:val="clear" w:color="auto" w:fill="99CCFF"/>
+          </w:tcPr>
+          <w:p>
+            <w:pPr>
+              <w:spacing w:after="0"/>
+              <w:jc w:val="center"/>
+              <w:rPr>
+                <w:rFonts w:ascii="Arial" w:hAnsi="Arial"/>
+              </w:rPr>
+            </w:pPr>
+          </w:p>
+        </w:tc>
+        <w:tc>
+          <w:tcPr>
+            <w:tcW w:w="825" w:type="dxa"/>
+            <w:shd w:val="clear" w:color="auto" w:fill="99CCFF"/>
+          </w:tcPr>
+          <w:p>
+            <w:pPr>
+              <w:spacing w:after="0"/>
+              <w:jc w:val="center"/>
+              <w:rPr>
+                <w:rFonts w:ascii="Arial" w:hAnsi="Arial"/>
+                <w:b/>
+                <w:i/>
+              </w:rPr>
+            </w:pPr>
+          </w:p>
+        </w:tc>
+        <w:tc>
+          <w:tcPr>
+            <w:tcW w:w="833" w:type="dxa"/>
+            <w:shd w:val="clear" w:color="auto" w:fill="99CCFF"/>
+          </w:tcPr>
+          <w:p>
+            <w:pPr>
+              <w:spacing w:after="0"/>
+              <w:jc w:val="center"/>
+              <w:rPr>
+                <w:rFonts w:ascii="Arial" w:hAnsi="Arial"/>
+              </w:rPr>
+            </w:pPr>
+          </w:p>
+        </w:tc>
+        <w:tc>
+          <w:tcPr>
+            <w:tcW w:w="833" w:type="dxa"/>
+            <w:shd w:val="clear" w:color="auto" w:fill="99CCFF"/>
+          </w:tcPr>
+          <w:p>
+            <w:pPr>
+              <w:spacing w:after="0"/>
+              <w:jc w:val="center"/>
+              <w:rPr>
+                <w:rFonts w:ascii="Arial" w:hAnsi="Arial"/>
+              </w:rPr>
+            </w:pPr>
+          </w:p>
+        </w:tc>
+        <w:tc>
+          <w:tcPr>
+            <w:tcW w:w="833" w:type="dxa"/>
+            <w:shd w:val="clear" w:color="auto" w:fill="99CCFF"/>
+          </w:tcPr>
+          <w:p>
+            <w:pPr>
+              <w:spacing w:after="0"/>
+              <w:jc w:val="center"/>
+              <w:rPr>
+                <w:rFonts w:ascii="Arial" w:hAnsi="Arial"/>
+              </w:rPr>
+            </w:pPr>
+          </w:p>
+        </w:tc>
+        <w:tc>
+          <w:tcPr>
+            <w:tcW w:w="833" w:type="dxa"/>
+            <w:shd w:val="clear" w:color="auto" w:fill="99CCFF"/>
+          </w:tcPr>
+          <w:p>
+            <w:pPr>
+              <w:spacing w:after="0"/>
+              <w:jc w:val="center"/>
+              <w:rPr>
+                <w:rFonts w:ascii="Arial" w:hAnsi="Arial"/>
+                <w:b/>
+                <w:i/>
+              </w:rPr>
+            </w:pPr>
+          </w:p>
+        </w:tc>
+        <w:tc>
+          <w:tcPr>
+            <w:tcW w:w="833" w:type="dxa"/>
+            <w:shd w:val="clear" w:color="auto" w:fill="99CCFF"/>
+          </w:tcPr>
+          <w:p>
+            <w:pPr>
+              <w:spacing w:after="0"/>
+              <w:jc w:val="center"/>
+              <w:rPr>
+                <w:rFonts w:ascii="Arial" w:hAnsi="Arial"/>
+                <w:b/>
+                <w:i/>
+              </w:rPr>
+            </w:pPr>
+          </w:p>
+        </w:tc>
+        <w:tc>
+          <w:tcPr>
+            <w:tcW w:w="812" w:type="dxa"/>
+          </w:tcPr>
+          <w:p>
+            <w:pPr>
+              <w:spacing w:after="0"/>
+              <w:jc w:val="center"/>
+              <w:rPr>
+                <w:rFonts w:ascii="Arial" w:hAnsi="Arial"/>
+                <w:b/>
+                <w:i/>
+              </w:rPr>
+            </w:pPr>
+          </w:p>
+        </w:tc>
+      </w:tr>
+    </w:tbl>
+    <w:p>
+      <w:pPr>
+        <w:pStyle w:val="NormalWeb"/>
+        <w:rPr>
+          <w:rFonts w:ascii="Arial" w:hAnsi="Arial" w:cs="Arial"/>
+          <w:color w:val="222222"/>
+        </w:rPr>
+      </w:pPr>
     </w:p>
     <w:p>
       <w:pPr>
@@ -3210,12 +6002,14 @@
           <w:lang w:eastAsia="fr-FR"/>
         </w:rPr>
       </w:pPr>
+      <w:bookmarkStart w:id="0" w:name="_GoBack"/>
       <w:r>
         <w:rPr>
           <w:noProof/>
+          <w:lang w:eastAsia="fr-FR"/>
         </w:rPr>
         <w:drawing>
-          <wp:inline distT="0" distB="0" distL="0" distR="0" wp14:anchorId="1175E10F" wp14:editId="4A3DFA5E">
+          <wp:inline distT="0" distB="0" distL="0" distR="0" wp14:anchorId="1175E10F" wp14:editId="757E54A1">
             <wp:extent cx="2903621" cy="1519024"/>
             <wp:effectExtent l="0" t="0" r="0" b="5080"/>
             <wp:docPr id="7" name="Image 7"/>
@@ -3230,7 +6024,7 @@
                     <pic:cNvPicPr/>
                   </pic:nvPicPr>
                   <pic:blipFill>
-                    <a:blip r:embed="rId8"/>
+                    <a:blip r:embed="rId12"/>
                     <a:stretch>
                       <a:fillRect/>
                     </a:stretch>
@@ -3238,7 +6032,7 @@
                   <pic:spPr>
                     <a:xfrm>
                       <a:off x="0" y="0"/>
-                      <a:ext cx="2908656" cy="1521658"/>
+                      <a:ext cx="2903621" cy="1519024"/>
                     </a:xfrm>
                     <a:prstGeom prst="rect">
                       <a:avLst/>
@@ -3250,6 +6044,7 @@
           </wp:inline>
         </w:drawing>
       </w:r>
+      <w:bookmarkEnd w:id="0"/>
     </w:p>
     <w:p>
       <w:pPr>
@@ -3295,6 +6090,1366 @@
         <w:t>En précisant la méthode utilisée, déterminer le trajet le plus court (en minutes) pour aller de A à H. Préciser la durée totale de ce trajet.</w:t>
       </w:r>
     </w:p>
+    <w:tbl>
+      <w:tblPr>
+        <w:tblW w:w="0" w:type="auto"/>
+        <w:tblBorders>
+          <w:top w:val="single" w:sz="4" w:space="0" w:color="000000"/>
+          <w:left w:val="single" w:sz="4" w:space="0" w:color="000000"/>
+          <w:bottom w:val="single" w:sz="4" w:space="0" w:color="000000"/>
+          <w:right w:val="single" w:sz="4" w:space="0" w:color="000000"/>
+          <w:insideH w:val="single" w:sz="4" w:space="0" w:color="000000"/>
+          <w:insideV w:val="single" w:sz="4" w:space="0" w:color="000000"/>
+        </w:tblBorders>
+        <w:tblLook w:val="00A0" w:firstRow="1" w:lastRow="0" w:firstColumn="1" w:lastColumn="0" w:noHBand="0" w:noVBand="0"/>
+      </w:tblPr>
+      <w:tblGrid>
+        <w:gridCol w:w="824"/>
+        <w:gridCol w:w="825"/>
+        <w:gridCol w:w="833"/>
+        <w:gridCol w:w="833"/>
+        <w:gridCol w:w="833"/>
+        <w:gridCol w:w="833"/>
+        <w:gridCol w:w="833"/>
+        <w:gridCol w:w="812"/>
+      </w:tblGrid>
+      <w:tr>
+        <w:tc>
+          <w:tcPr>
+            <w:tcW w:w="824" w:type="dxa"/>
+            <w:shd w:val="clear" w:color="auto" w:fill="FFCC99"/>
+          </w:tcPr>
+          <w:p>
+            <w:pPr>
+              <w:spacing w:after="0"/>
+              <w:jc w:val="center"/>
+              <w:rPr>
+                <w:rFonts w:ascii="Arial" w:hAnsi="Arial"/>
+                <w:b/>
+                <w:sz w:val="28"/>
+              </w:rPr>
+            </w:pPr>
+            <w:r>
+              <w:rPr>
+                <w:rFonts w:ascii="Arial" w:hAnsi="Arial"/>
+                <w:b/>
+                <w:sz w:val="28"/>
+              </w:rPr>
+              <w:t>C</w:t>
+            </w:r>
+          </w:p>
+        </w:tc>
+        <w:tc>
+          <w:tcPr>
+            <w:tcW w:w="825" w:type="dxa"/>
+            <w:shd w:val="clear" w:color="auto" w:fill="FFCC99"/>
+          </w:tcPr>
+          <w:p>
+            <w:pPr>
+              <w:spacing w:after="0"/>
+              <w:jc w:val="center"/>
+              <w:rPr>
+                <w:rFonts w:ascii="Arial" w:hAnsi="Arial"/>
+                <w:b/>
+                <w:sz w:val="28"/>
+              </w:rPr>
+            </w:pPr>
+            <w:r>
+              <w:rPr>
+                <w:rFonts w:ascii="Arial" w:hAnsi="Arial"/>
+                <w:b/>
+                <w:sz w:val="28"/>
+              </w:rPr>
+              <w:t>D</w:t>
+            </w:r>
+          </w:p>
+        </w:tc>
+        <w:tc>
+          <w:tcPr>
+            <w:tcW w:w="833" w:type="dxa"/>
+            <w:shd w:val="clear" w:color="auto" w:fill="FFCC99"/>
+          </w:tcPr>
+          <w:p>
+            <w:pPr>
+              <w:spacing w:after="0"/>
+              <w:jc w:val="center"/>
+              <w:rPr>
+                <w:rFonts w:ascii="Arial" w:hAnsi="Arial"/>
+                <w:b/>
+                <w:sz w:val="28"/>
+              </w:rPr>
+            </w:pPr>
+            <w:r>
+              <w:rPr>
+                <w:rFonts w:ascii="Arial" w:hAnsi="Arial"/>
+                <w:b/>
+                <w:sz w:val="28"/>
+              </w:rPr>
+              <w:t>B</w:t>
+            </w:r>
+          </w:p>
+        </w:tc>
+        <w:tc>
+          <w:tcPr>
+            <w:tcW w:w="833" w:type="dxa"/>
+            <w:shd w:val="clear" w:color="auto" w:fill="FFCC99"/>
+          </w:tcPr>
+          <w:p>
+            <w:pPr>
+              <w:spacing w:after="0"/>
+              <w:jc w:val="center"/>
+              <w:rPr>
+                <w:rFonts w:ascii="Arial" w:hAnsi="Arial"/>
+                <w:b/>
+                <w:sz w:val="28"/>
+              </w:rPr>
+            </w:pPr>
+            <w:r>
+              <w:rPr>
+                <w:rFonts w:ascii="Arial" w:hAnsi="Arial"/>
+                <w:b/>
+                <w:sz w:val="28"/>
+              </w:rPr>
+              <w:t>E</w:t>
+            </w:r>
+          </w:p>
+        </w:tc>
+        <w:tc>
+          <w:tcPr>
+            <w:tcW w:w="833" w:type="dxa"/>
+            <w:shd w:val="clear" w:color="auto" w:fill="FFCC99"/>
+          </w:tcPr>
+          <w:p>
+            <w:pPr>
+              <w:spacing w:after="0"/>
+              <w:jc w:val="center"/>
+              <w:rPr>
+                <w:rFonts w:ascii="Arial" w:hAnsi="Arial"/>
+                <w:b/>
+                <w:sz w:val="28"/>
+              </w:rPr>
+            </w:pPr>
+            <w:r>
+              <w:rPr>
+                <w:rFonts w:ascii="Arial" w:hAnsi="Arial"/>
+                <w:b/>
+                <w:sz w:val="28"/>
+              </w:rPr>
+              <w:t>H</w:t>
+            </w:r>
+          </w:p>
+        </w:tc>
+        <w:tc>
+          <w:tcPr>
+            <w:tcW w:w="833" w:type="dxa"/>
+            <w:shd w:val="clear" w:color="auto" w:fill="FFCC99"/>
+          </w:tcPr>
+          <w:p>
+            <w:pPr>
+              <w:spacing w:after="0"/>
+              <w:jc w:val="center"/>
+              <w:rPr>
+                <w:rFonts w:ascii="Arial" w:hAnsi="Arial"/>
+                <w:b/>
+                <w:sz w:val="28"/>
+              </w:rPr>
+            </w:pPr>
+            <w:r>
+              <w:rPr>
+                <w:rFonts w:ascii="Arial" w:hAnsi="Arial"/>
+                <w:b/>
+                <w:sz w:val="28"/>
+              </w:rPr>
+              <w:t>G</w:t>
+            </w:r>
+          </w:p>
+        </w:tc>
+        <w:tc>
+          <w:tcPr>
+            <w:tcW w:w="833" w:type="dxa"/>
+            <w:shd w:val="clear" w:color="auto" w:fill="FFCC99"/>
+          </w:tcPr>
+          <w:p>
+            <w:pPr>
+              <w:spacing w:after="0"/>
+              <w:jc w:val="center"/>
+              <w:rPr>
+                <w:rFonts w:ascii="Arial" w:hAnsi="Arial"/>
+                <w:b/>
+                <w:sz w:val="28"/>
+              </w:rPr>
+            </w:pPr>
+            <w:r>
+              <w:rPr>
+                <w:rFonts w:ascii="Arial" w:hAnsi="Arial"/>
+                <w:b/>
+                <w:sz w:val="28"/>
+              </w:rPr>
+              <w:t>F</w:t>
+            </w:r>
+          </w:p>
+        </w:tc>
+        <w:tc>
+          <w:tcPr>
+            <w:tcW w:w="812" w:type="dxa"/>
+            <w:shd w:val="clear" w:color="auto" w:fill="FFCC99"/>
+          </w:tcPr>
+          <w:p>
+            <w:pPr>
+              <w:spacing w:after="0"/>
+              <w:jc w:val="center"/>
+              <w:rPr>
+                <w:rFonts w:ascii="Arial" w:hAnsi="Arial"/>
+                <w:b/>
+                <w:sz w:val="28"/>
+              </w:rPr>
+            </w:pPr>
+            <w:r>
+              <w:rPr>
+                <w:rFonts w:ascii="Arial" w:hAnsi="Arial"/>
+                <w:b/>
+                <w:sz w:val="28"/>
+              </w:rPr>
+              <w:t>A</w:t>
+            </w:r>
+          </w:p>
+        </w:tc>
+      </w:tr>
+      <w:tr>
+        <w:tc>
+          <w:tcPr>
+            <w:tcW w:w="824" w:type="dxa"/>
+          </w:tcPr>
+          <w:p>
+            <w:pPr>
+              <w:spacing w:after="0"/>
+              <w:jc w:val="center"/>
+              <w:rPr>
+                <w:rFonts w:ascii="Arial" w:hAnsi="Arial"/>
+              </w:rPr>
+            </w:pPr>
+            <w:r>
+              <w:rPr>
+                <w:rFonts w:ascii="Arial" w:hAnsi="Arial"/>
+              </w:rPr>
+              <w:t>0</w:t>
+            </w:r>
+          </w:p>
+        </w:tc>
+        <w:tc>
+          <w:tcPr>
+            <w:tcW w:w="825" w:type="dxa"/>
+          </w:tcPr>
+          <w:p>
+            <w:pPr>
+              <w:spacing w:after="0"/>
+              <w:jc w:val="center"/>
+              <w:rPr>
+                <w:rFonts w:ascii="Arial" w:hAnsi="Arial"/>
+                <w:u w:val="single"/>
+              </w:rPr>
+            </w:pPr>
+            <w:r>
+              <w:rPr>
+                <w:rFonts w:ascii="Arial" w:hAnsi="Arial"/>
+                <w:u w:val="single"/>
+              </w:rPr>
+              <w:t>8-C</w:t>
+            </w:r>
+          </w:p>
+        </w:tc>
+        <w:tc>
+          <w:tcPr>
+            <w:tcW w:w="833" w:type="dxa"/>
+          </w:tcPr>
+          <w:p>
+            <w:pPr>
+              <w:spacing w:after="0"/>
+              <w:jc w:val="center"/>
+              <w:rPr>
+                <w:rFonts w:ascii="Arial" w:hAnsi="Arial"/>
+                <w:u w:val="single"/>
+              </w:rPr>
+            </w:pPr>
+            <w:r>
+              <w:rPr>
+                <w:rFonts w:ascii="Arial" w:hAnsi="Arial"/>
+                <w:u w:val="single"/>
+              </w:rPr>
+              <w:t>12-C</w:t>
+            </w:r>
+          </w:p>
+        </w:tc>
+        <w:tc>
+          <w:tcPr>
+            <w:tcW w:w="833" w:type="dxa"/>
+          </w:tcPr>
+          <w:p>
+            <w:pPr>
+              <w:spacing w:after="0"/>
+              <w:jc w:val="center"/>
+              <w:rPr>
+                <w:rFonts w:ascii="Arial" w:hAnsi="Arial"/>
+                <w:strike/>
+              </w:rPr>
+            </w:pPr>
+            <w:r>
+              <w:rPr>
+                <w:rFonts w:ascii="Arial" w:hAnsi="Arial"/>
+                <w:strike/>
+              </w:rPr>
+              <w:t>19-C</w:t>
+            </w:r>
+          </w:p>
+        </w:tc>
+        <w:tc>
+          <w:tcPr>
+            <w:tcW w:w="833" w:type="dxa"/>
+          </w:tcPr>
+          <w:p>
+            <w:pPr>
+              <w:spacing w:after="0"/>
+              <w:jc w:val="center"/>
+              <w:rPr>
+                <w:rFonts w:ascii="Arial" w:hAnsi="Arial"/>
+                <w:u w:val="single"/>
+              </w:rPr>
+            </w:pPr>
+            <w:r>
+              <w:rPr>
+                <w:rFonts w:ascii="Arial" w:hAnsi="Arial"/>
+                <w:u w:val="single"/>
+              </w:rPr>
+              <w:t>20-D</w:t>
+            </w:r>
+          </w:p>
+        </w:tc>
+        <w:tc>
+          <w:tcPr>
+            <w:tcW w:w="833" w:type="dxa"/>
+          </w:tcPr>
+          <w:p>
+            <w:pPr>
+              <w:spacing w:after="0"/>
+              <w:jc w:val="center"/>
+              <w:rPr>
+                <w:rFonts w:ascii="Arial" w:hAnsi="Arial"/>
+              </w:rPr>
+            </w:pPr>
+          </w:p>
+        </w:tc>
+        <w:tc>
+          <w:tcPr>
+            <w:tcW w:w="833" w:type="dxa"/>
+          </w:tcPr>
+          <w:p>
+            <w:pPr>
+              <w:spacing w:after="0"/>
+              <w:jc w:val="center"/>
+              <w:rPr>
+                <w:rFonts w:ascii="Arial" w:hAnsi="Arial"/>
+              </w:rPr>
+            </w:pPr>
+          </w:p>
+        </w:tc>
+        <w:tc>
+          <w:tcPr>
+            <w:tcW w:w="812" w:type="dxa"/>
+          </w:tcPr>
+          <w:p>
+            <w:pPr>
+              <w:spacing w:after="0"/>
+              <w:jc w:val="center"/>
+              <w:rPr>
+                <w:rFonts w:ascii="Arial" w:hAnsi="Arial"/>
+              </w:rPr>
+            </w:pPr>
+          </w:p>
+        </w:tc>
+      </w:tr>
+      <w:tr>
+        <w:tc>
+          <w:tcPr>
+            <w:tcW w:w="824" w:type="dxa"/>
+            <w:shd w:val="clear" w:color="auto" w:fill="99CCFF"/>
+          </w:tcPr>
+          <w:p>
+            <w:pPr>
+              <w:spacing w:after="0"/>
+              <w:jc w:val="center"/>
+              <w:rPr>
+                <w:rFonts w:ascii="Arial" w:hAnsi="Arial"/>
+              </w:rPr>
+            </w:pPr>
+          </w:p>
+        </w:tc>
+        <w:tc>
+          <w:tcPr>
+            <w:tcW w:w="825" w:type="dxa"/>
+            <w:shd w:val="clear" w:color="auto" w:fill="auto"/>
+          </w:tcPr>
+          <w:p>
+            <w:pPr>
+              <w:spacing w:after="0"/>
+              <w:jc w:val="center"/>
+              <w:rPr>
+                <w:rFonts w:ascii="Arial" w:hAnsi="Arial"/>
+                <w:b/>
+                <w:i/>
+              </w:rPr>
+            </w:pPr>
+            <w:r>
+              <w:rPr>
+                <w:rFonts w:ascii="Arial" w:hAnsi="Arial"/>
+                <w:b/>
+                <w:i/>
+              </w:rPr>
+              <w:t>8-C</w:t>
+            </w:r>
+          </w:p>
+        </w:tc>
+        <w:tc>
+          <w:tcPr>
+            <w:tcW w:w="833" w:type="dxa"/>
+            <w:shd w:val="clear" w:color="auto" w:fill="auto"/>
+          </w:tcPr>
+          <w:p>
+            <w:pPr>
+              <w:spacing w:after="0"/>
+              <w:jc w:val="center"/>
+              <w:rPr>
+                <w:rFonts w:ascii="Arial" w:hAnsi="Arial"/>
+              </w:rPr>
+            </w:pPr>
+          </w:p>
+        </w:tc>
+        <w:tc>
+          <w:tcPr>
+            <w:tcW w:w="833" w:type="dxa"/>
+          </w:tcPr>
+          <w:p>
+            <w:pPr>
+              <w:spacing w:after="0"/>
+              <w:jc w:val="center"/>
+              <w:rPr>
+                <w:rFonts w:ascii="Arial" w:hAnsi="Arial"/>
+                <w:u w:val="single"/>
+              </w:rPr>
+            </w:pPr>
+            <w:r>
+              <w:rPr>
+                <w:rFonts w:ascii="Arial" w:hAnsi="Arial"/>
+                <w:u w:val="single"/>
+              </w:rPr>
+              <w:t>19-B</w:t>
+            </w:r>
+          </w:p>
+        </w:tc>
+        <w:tc>
+          <w:tcPr>
+            <w:tcW w:w="833" w:type="dxa"/>
+          </w:tcPr>
+          <w:p>
+            <w:pPr>
+              <w:spacing w:after="0"/>
+              <w:jc w:val="center"/>
+              <w:rPr>
+                <w:rFonts w:ascii="Arial" w:hAnsi="Arial"/>
+              </w:rPr>
+            </w:pPr>
+            <w:r>
+              <w:rPr>
+                <w:rFonts w:ascii="Arial" w:hAnsi="Arial"/>
+              </w:rPr>
+              <w:t>21-C</w:t>
+            </w:r>
+          </w:p>
+        </w:tc>
+        <w:tc>
+          <w:tcPr>
+            <w:tcW w:w="833" w:type="dxa"/>
+          </w:tcPr>
+          <w:p>
+            <w:pPr>
+              <w:spacing w:after="0"/>
+              <w:rPr>
+                <w:rFonts w:ascii="Arial" w:hAnsi="Arial"/>
+              </w:rPr>
+            </w:pPr>
+            <w:r>
+              <w:rPr>
+                <w:rFonts w:ascii="Arial" w:hAnsi="Arial"/>
+              </w:rPr>
+              <w:t xml:space="preserve"> </w:t>
+            </w:r>
+          </w:p>
+        </w:tc>
+        <w:tc>
+          <w:tcPr>
+            <w:tcW w:w="833" w:type="dxa"/>
+          </w:tcPr>
+          <w:p>
+            <w:pPr>
+              <w:spacing w:after="0"/>
+              <w:jc w:val="center"/>
+              <w:rPr>
+                <w:rFonts w:ascii="Arial" w:hAnsi="Arial"/>
+              </w:rPr>
+            </w:pPr>
+          </w:p>
+        </w:tc>
+        <w:tc>
+          <w:tcPr>
+            <w:tcW w:w="812" w:type="dxa"/>
+          </w:tcPr>
+          <w:p>
+            <w:pPr>
+              <w:spacing w:after="0"/>
+              <w:jc w:val="center"/>
+              <w:rPr>
+                <w:rFonts w:ascii="Arial" w:hAnsi="Arial"/>
+              </w:rPr>
+            </w:pPr>
+          </w:p>
+        </w:tc>
+      </w:tr>
+      <w:tr>
+        <w:tc>
+          <w:tcPr>
+            <w:tcW w:w="824" w:type="dxa"/>
+            <w:shd w:val="clear" w:color="auto" w:fill="99CCFF"/>
+          </w:tcPr>
+          <w:p>
+            <w:pPr>
+              <w:spacing w:after="0"/>
+              <w:jc w:val="center"/>
+              <w:rPr>
+                <w:rFonts w:ascii="Arial" w:hAnsi="Arial"/>
+              </w:rPr>
+            </w:pPr>
+          </w:p>
+        </w:tc>
+        <w:tc>
+          <w:tcPr>
+            <w:tcW w:w="825" w:type="dxa"/>
+            <w:shd w:val="clear" w:color="auto" w:fill="99CCFF"/>
+          </w:tcPr>
+          <w:p>
+            <w:pPr>
+              <w:spacing w:after="0"/>
+              <w:jc w:val="center"/>
+              <w:rPr>
+                <w:rFonts w:ascii="Arial" w:hAnsi="Arial"/>
+              </w:rPr>
+            </w:pPr>
+          </w:p>
+        </w:tc>
+        <w:tc>
+          <w:tcPr>
+            <w:tcW w:w="833" w:type="dxa"/>
+            <w:shd w:val="clear" w:color="auto" w:fill="auto"/>
+          </w:tcPr>
+          <w:p>
+            <w:pPr>
+              <w:spacing w:after="0"/>
+              <w:jc w:val="center"/>
+              <w:rPr>
+                <w:rFonts w:ascii="Arial" w:hAnsi="Arial"/>
+                <w:b/>
+                <w:i/>
+              </w:rPr>
+            </w:pPr>
+            <w:r>
+              <w:rPr>
+                <w:rFonts w:ascii="Arial" w:hAnsi="Arial"/>
+                <w:b/>
+                <w:i/>
+              </w:rPr>
+              <w:t>12-C</w:t>
+            </w:r>
+          </w:p>
+        </w:tc>
+        <w:tc>
+          <w:tcPr>
+            <w:tcW w:w="833" w:type="dxa"/>
+          </w:tcPr>
+          <w:p>
+            <w:pPr>
+              <w:spacing w:after="0"/>
+              <w:jc w:val="center"/>
+              <w:rPr>
+                <w:rFonts w:ascii="Arial" w:hAnsi="Arial"/>
+              </w:rPr>
+            </w:pPr>
+          </w:p>
+        </w:tc>
+        <w:tc>
+          <w:tcPr>
+            <w:tcW w:w="833" w:type="dxa"/>
+          </w:tcPr>
+          <w:p>
+            <w:pPr>
+              <w:spacing w:after="0"/>
+              <w:jc w:val="center"/>
+              <w:rPr>
+                <w:rFonts w:ascii="Arial" w:hAnsi="Arial"/>
+              </w:rPr>
+            </w:pPr>
+          </w:p>
+        </w:tc>
+        <w:tc>
+          <w:tcPr>
+            <w:tcW w:w="833" w:type="dxa"/>
+          </w:tcPr>
+          <w:p>
+            <w:pPr>
+              <w:spacing w:after="0"/>
+              <w:jc w:val="center"/>
+              <w:rPr>
+                <w:rFonts w:ascii="Arial" w:hAnsi="Arial"/>
+              </w:rPr>
+            </w:pPr>
+          </w:p>
+        </w:tc>
+        <w:tc>
+          <w:tcPr>
+            <w:tcW w:w="833" w:type="dxa"/>
+          </w:tcPr>
+          <w:p>
+            <w:pPr>
+              <w:spacing w:after="0"/>
+              <w:jc w:val="center"/>
+              <w:rPr>
+                <w:rFonts w:ascii="Arial" w:hAnsi="Arial"/>
+              </w:rPr>
+            </w:pPr>
+          </w:p>
+        </w:tc>
+        <w:tc>
+          <w:tcPr>
+            <w:tcW w:w="812" w:type="dxa"/>
+          </w:tcPr>
+          <w:p>
+            <w:pPr>
+              <w:spacing w:after="0"/>
+              <w:jc w:val="center"/>
+              <w:rPr>
+                <w:rFonts w:ascii="Arial" w:hAnsi="Arial"/>
+              </w:rPr>
+            </w:pPr>
+          </w:p>
+        </w:tc>
+      </w:tr>
+      <w:tr>
+        <w:tc>
+          <w:tcPr>
+            <w:tcW w:w="824" w:type="dxa"/>
+            <w:shd w:val="clear" w:color="auto" w:fill="99CCFF"/>
+          </w:tcPr>
+          <w:p>
+            <w:pPr>
+              <w:spacing w:after="0"/>
+              <w:jc w:val="center"/>
+              <w:rPr>
+                <w:rFonts w:ascii="Arial" w:hAnsi="Arial"/>
+              </w:rPr>
+            </w:pPr>
+          </w:p>
+        </w:tc>
+        <w:tc>
+          <w:tcPr>
+            <w:tcW w:w="825" w:type="dxa"/>
+            <w:shd w:val="clear" w:color="auto" w:fill="99CCFF"/>
+          </w:tcPr>
+          <w:p>
+            <w:pPr>
+              <w:spacing w:after="0"/>
+              <w:jc w:val="center"/>
+              <w:rPr>
+                <w:rFonts w:ascii="Arial" w:hAnsi="Arial"/>
+              </w:rPr>
+            </w:pPr>
+          </w:p>
+        </w:tc>
+        <w:tc>
+          <w:tcPr>
+            <w:tcW w:w="833" w:type="dxa"/>
+            <w:shd w:val="clear" w:color="auto" w:fill="99CCFF"/>
+          </w:tcPr>
+          <w:p>
+            <w:pPr>
+              <w:spacing w:after="0"/>
+              <w:jc w:val="center"/>
+              <w:rPr>
+                <w:rFonts w:ascii="Arial" w:hAnsi="Arial"/>
+              </w:rPr>
+            </w:pPr>
+          </w:p>
+        </w:tc>
+        <w:tc>
+          <w:tcPr>
+            <w:tcW w:w="833" w:type="dxa"/>
+            <w:shd w:val="clear" w:color="auto" w:fill="auto"/>
+          </w:tcPr>
+          <w:p>
+            <w:pPr>
+              <w:spacing w:after="0"/>
+              <w:jc w:val="center"/>
+              <w:rPr>
+                <w:rFonts w:ascii="Arial" w:hAnsi="Arial"/>
+                <w:b/>
+                <w:i/>
+              </w:rPr>
+            </w:pPr>
+            <w:r>
+              <w:rPr>
+                <w:rFonts w:ascii="Arial" w:hAnsi="Arial"/>
+                <w:b/>
+                <w:i/>
+              </w:rPr>
+              <w:t>19-C</w:t>
+            </w:r>
+          </w:p>
+        </w:tc>
+        <w:tc>
+          <w:tcPr>
+            <w:tcW w:w="833" w:type="dxa"/>
+          </w:tcPr>
+          <w:p>
+            <w:pPr>
+              <w:spacing w:after="0"/>
+              <w:jc w:val="center"/>
+              <w:rPr>
+                <w:rFonts w:ascii="Arial" w:hAnsi="Arial"/>
+              </w:rPr>
+            </w:pPr>
+          </w:p>
+        </w:tc>
+        <w:tc>
+          <w:tcPr>
+            <w:tcW w:w="833" w:type="dxa"/>
+          </w:tcPr>
+          <w:p>
+            <w:pPr>
+              <w:spacing w:after="0"/>
+              <w:jc w:val="center"/>
+              <w:rPr>
+                <w:rFonts w:ascii="Arial" w:hAnsi="Arial"/>
+              </w:rPr>
+            </w:pPr>
+          </w:p>
+        </w:tc>
+        <w:tc>
+          <w:tcPr>
+            <w:tcW w:w="833" w:type="dxa"/>
+          </w:tcPr>
+          <w:p>
+            <w:pPr>
+              <w:spacing w:after="0"/>
+              <w:jc w:val="center"/>
+              <w:rPr>
+                <w:rFonts w:ascii="Arial" w:hAnsi="Arial"/>
+              </w:rPr>
+            </w:pPr>
+            <w:r>
+              <w:rPr>
+                <w:rFonts w:ascii="Arial" w:hAnsi="Arial"/>
+              </w:rPr>
+              <w:t>37-E</w:t>
+            </w:r>
+          </w:p>
+        </w:tc>
+        <w:tc>
+          <w:tcPr>
+            <w:tcW w:w="812" w:type="dxa"/>
+          </w:tcPr>
+          <w:p>
+            <w:pPr>
+              <w:spacing w:after="0"/>
+              <w:jc w:val="center"/>
+              <w:rPr>
+                <w:rFonts w:ascii="Arial" w:hAnsi="Arial"/>
+              </w:rPr>
+            </w:pPr>
+            <w:r>
+              <w:rPr>
+                <w:rFonts w:ascii="Arial" w:hAnsi="Arial"/>
+              </w:rPr>
+              <w:t>52-E</w:t>
+            </w:r>
+          </w:p>
+        </w:tc>
+      </w:tr>
+      <w:tr>
+        <w:tc>
+          <w:tcPr>
+            <w:tcW w:w="824" w:type="dxa"/>
+            <w:shd w:val="clear" w:color="auto" w:fill="99CCFF"/>
+          </w:tcPr>
+          <w:p>
+            <w:pPr>
+              <w:spacing w:after="0"/>
+              <w:rPr>
+                <w:rFonts w:ascii="Arial" w:hAnsi="Arial"/>
+              </w:rPr>
+            </w:pPr>
+          </w:p>
+        </w:tc>
+        <w:tc>
+          <w:tcPr>
+            <w:tcW w:w="825" w:type="dxa"/>
+            <w:shd w:val="clear" w:color="auto" w:fill="99CCFF"/>
+          </w:tcPr>
+          <w:p>
+            <w:pPr>
+              <w:spacing w:after="0"/>
+              <w:jc w:val="center"/>
+              <w:rPr>
+                <w:rFonts w:ascii="Arial" w:hAnsi="Arial"/>
+              </w:rPr>
+            </w:pPr>
+          </w:p>
+        </w:tc>
+        <w:tc>
+          <w:tcPr>
+            <w:tcW w:w="833" w:type="dxa"/>
+            <w:shd w:val="clear" w:color="auto" w:fill="99CCFF"/>
+          </w:tcPr>
+          <w:p>
+            <w:pPr>
+              <w:spacing w:after="0"/>
+              <w:jc w:val="center"/>
+              <w:rPr>
+                <w:rFonts w:ascii="Arial" w:hAnsi="Arial"/>
+              </w:rPr>
+            </w:pPr>
+          </w:p>
+        </w:tc>
+        <w:tc>
+          <w:tcPr>
+            <w:tcW w:w="833" w:type="dxa"/>
+            <w:shd w:val="clear" w:color="auto" w:fill="99CCFF"/>
+          </w:tcPr>
+          <w:p>
+            <w:pPr>
+              <w:spacing w:after="0"/>
+              <w:jc w:val="center"/>
+              <w:rPr>
+                <w:rFonts w:ascii="Arial" w:hAnsi="Arial"/>
+              </w:rPr>
+            </w:pPr>
+          </w:p>
+        </w:tc>
+        <w:tc>
+          <w:tcPr>
+            <w:tcW w:w="833" w:type="dxa"/>
+            <w:shd w:val="clear" w:color="auto" w:fill="auto"/>
+          </w:tcPr>
+          <w:p>
+            <w:pPr>
+              <w:spacing w:after="0"/>
+              <w:jc w:val="center"/>
+              <w:rPr>
+                <w:rFonts w:ascii="Arial" w:hAnsi="Arial"/>
+                <w:b/>
+                <w:i/>
+              </w:rPr>
+            </w:pPr>
+            <w:r>
+              <w:rPr>
+                <w:rFonts w:ascii="Arial" w:hAnsi="Arial"/>
+                <w:b/>
+                <w:i/>
+              </w:rPr>
+              <w:t>20-D</w:t>
+            </w:r>
+          </w:p>
+        </w:tc>
+        <w:tc>
+          <w:tcPr>
+            <w:tcW w:w="833" w:type="dxa"/>
+            <w:tcBorders>
+              <w:bottom w:val="single" w:sz="4" w:space="0" w:color="000000"/>
+            </w:tcBorders>
+            <w:shd w:val="clear" w:color="auto" w:fill="auto"/>
+          </w:tcPr>
+          <w:p>
+            <w:pPr>
+              <w:spacing w:after="0"/>
+              <w:jc w:val="center"/>
+              <w:rPr>
+                <w:rFonts w:ascii="Arial" w:hAnsi="Arial"/>
+                <w:b/>
+                <w:i/>
+                <w:u w:val="single"/>
+              </w:rPr>
+            </w:pPr>
+            <w:r>
+              <w:rPr>
+                <w:rFonts w:ascii="Arial" w:hAnsi="Arial"/>
+                <w:u w:val="single"/>
+              </w:rPr>
+              <w:t>27-H</w:t>
+            </w:r>
+          </w:p>
+        </w:tc>
+        <w:tc>
+          <w:tcPr>
+            <w:tcW w:w="833" w:type="dxa"/>
+          </w:tcPr>
+          <w:p>
+            <w:pPr>
+              <w:spacing w:after="0"/>
+              <w:jc w:val="center"/>
+              <w:rPr>
+                <w:rFonts w:ascii="Arial" w:hAnsi="Arial"/>
+              </w:rPr>
+            </w:pPr>
+            <w:r>
+              <w:rPr>
+                <w:rFonts w:ascii="Arial" w:hAnsi="Arial"/>
+              </w:rPr>
+              <w:t>40-H</w:t>
+            </w:r>
+          </w:p>
+        </w:tc>
+        <w:tc>
+          <w:tcPr>
+            <w:tcW w:w="812" w:type="dxa"/>
+          </w:tcPr>
+          <w:p>
+            <w:pPr>
+              <w:spacing w:after="0"/>
+              <w:jc w:val="center"/>
+              <w:rPr>
+                <w:rFonts w:ascii="Arial" w:hAnsi="Arial"/>
+              </w:rPr>
+            </w:pPr>
+          </w:p>
+        </w:tc>
+      </w:tr>
+      <w:tr>
+        <w:tc>
+          <w:tcPr>
+            <w:tcW w:w="824" w:type="dxa"/>
+            <w:shd w:val="clear" w:color="auto" w:fill="99CCFF"/>
+          </w:tcPr>
+          <w:p>
+            <w:pPr>
+              <w:spacing w:after="0"/>
+              <w:jc w:val="center"/>
+              <w:rPr>
+                <w:rFonts w:ascii="Arial" w:hAnsi="Arial"/>
+              </w:rPr>
+            </w:pPr>
+          </w:p>
+        </w:tc>
+        <w:tc>
+          <w:tcPr>
+            <w:tcW w:w="825" w:type="dxa"/>
+            <w:shd w:val="clear" w:color="auto" w:fill="99CCFF"/>
+          </w:tcPr>
+          <w:p>
+            <w:pPr>
+              <w:spacing w:after="0"/>
+              <w:jc w:val="center"/>
+              <w:rPr>
+                <w:rFonts w:ascii="Arial" w:hAnsi="Arial"/>
+              </w:rPr>
+            </w:pPr>
+          </w:p>
+        </w:tc>
+        <w:tc>
+          <w:tcPr>
+            <w:tcW w:w="833" w:type="dxa"/>
+            <w:shd w:val="clear" w:color="auto" w:fill="99CCFF"/>
+          </w:tcPr>
+          <w:p>
+            <w:pPr>
+              <w:spacing w:after="0"/>
+              <w:jc w:val="center"/>
+              <w:rPr>
+                <w:rFonts w:ascii="Arial" w:hAnsi="Arial"/>
+              </w:rPr>
+            </w:pPr>
+          </w:p>
+        </w:tc>
+        <w:tc>
+          <w:tcPr>
+            <w:tcW w:w="833" w:type="dxa"/>
+            <w:shd w:val="clear" w:color="auto" w:fill="99CCFF"/>
+          </w:tcPr>
+          <w:p>
+            <w:pPr>
+              <w:spacing w:after="0"/>
+              <w:jc w:val="center"/>
+              <w:rPr>
+                <w:rFonts w:ascii="Arial" w:hAnsi="Arial"/>
+              </w:rPr>
+            </w:pPr>
+          </w:p>
+        </w:tc>
+        <w:tc>
+          <w:tcPr>
+            <w:tcW w:w="833" w:type="dxa"/>
+            <w:shd w:val="clear" w:color="auto" w:fill="99CCFF"/>
+          </w:tcPr>
+          <w:p>
+            <w:pPr>
+              <w:spacing w:after="0"/>
+              <w:rPr>
+                <w:rFonts w:ascii="Arial" w:hAnsi="Arial"/>
+                <w:b/>
+                <w:i/>
+              </w:rPr>
+            </w:pPr>
+          </w:p>
+        </w:tc>
+        <w:tc>
+          <w:tcPr>
+            <w:tcW w:w="833" w:type="dxa"/>
+            <w:tcBorders>
+              <w:bottom w:val="single" w:sz="4" w:space="0" w:color="000000"/>
+            </w:tcBorders>
+            <w:shd w:val="clear" w:color="auto" w:fill="auto"/>
+          </w:tcPr>
+          <w:p>
+            <w:pPr>
+              <w:spacing w:after="0"/>
+              <w:jc w:val="center"/>
+              <w:rPr>
+                <w:rFonts w:ascii="Arial" w:hAnsi="Arial"/>
+                <w:b/>
+                <w:i/>
+                <w:color w:val="FF0000"/>
+              </w:rPr>
+            </w:pPr>
+            <w:r>
+              <w:rPr>
+                <w:rFonts w:ascii="Arial" w:hAnsi="Arial"/>
+                <w:b/>
+                <w:i/>
+              </w:rPr>
+              <w:t>27-H</w:t>
+            </w:r>
+          </w:p>
+        </w:tc>
+        <w:tc>
+          <w:tcPr>
+            <w:tcW w:w="833" w:type="dxa"/>
+          </w:tcPr>
+          <w:p>
+            <w:pPr>
+              <w:spacing w:after="0"/>
+              <w:jc w:val="center"/>
+              <w:rPr>
+                <w:rFonts w:ascii="Arial" w:hAnsi="Arial"/>
+                <w:u w:val="single"/>
+              </w:rPr>
+            </w:pPr>
+            <w:r>
+              <w:rPr>
+                <w:rFonts w:ascii="Arial" w:hAnsi="Arial"/>
+                <w:u w:val="single"/>
+              </w:rPr>
+              <w:t>36-G</w:t>
+            </w:r>
+          </w:p>
+        </w:tc>
+        <w:tc>
+          <w:tcPr>
+            <w:tcW w:w="812" w:type="dxa"/>
+          </w:tcPr>
+          <w:p>
+            <w:pPr>
+              <w:spacing w:after="0"/>
+              <w:jc w:val="center"/>
+              <w:rPr>
+                <w:rFonts w:ascii="Arial" w:hAnsi="Arial"/>
+              </w:rPr>
+            </w:pPr>
+          </w:p>
+        </w:tc>
+      </w:tr>
+      <w:tr>
+        <w:tc>
+          <w:tcPr>
+            <w:tcW w:w="824" w:type="dxa"/>
+            <w:shd w:val="clear" w:color="auto" w:fill="99CCFF"/>
+          </w:tcPr>
+          <w:p>
+            <w:pPr>
+              <w:spacing w:after="0"/>
+              <w:jc w:val="center"/>
+              <w:rPr>
+                <w:rFonts w:ascii="Arial" w:hAnsi="Arial"/>
+              </w:rPr>
+            </w:pPr>
+          </w:p>
+        </w:tc>
+        <w:tc>
+          <w:tcPr>
+            <w:tcW w:w="825" w:type="dxa"/>
+            <w:shd w:val="clear" w:color="auto" w:fill="99CCFF"/>
+          </w:tcPr>
+          <w:p>
+            <w:pPr>
+              <w:spacing w:after="0"/>
+              <w:jc w:val="center"/>
+              <w:rPr>
+                <w:rFonts w:ascii="Arial" w:hAnsi="Arial"/>
+              </w:rPr>
+            </w:pPr>
+          </w:p>
+        </w:tc>
+        <w:tc>
+          <w:tcPr>
+            <w:tcW w:w="833" w:type="dxa"/>
+            <w:shd w:val="clear" w:color="auto" w:fill="99CCFF"/>
+          </w:tcPr>
+          <w:p>
+            <w:pPr>
+              <w:spacing w:after="0"/>
+              <w:jc w:val="center"/>
+              <w:rPr>
+                <w:rFonts w:ascii="Arial" w:hAnsi="Arial"/>
+              </w:rPr>
+            </w:pPr>
+          </w:p>
+        </w:tc>
+        <w:tc>
+          <w:tcPr>
+            <w:tcW w:w="833" w:type="dxa"/>
+            <w:shd w:val="clear" w:color="auto" w:fill="99CCFF"/>
+          </w:tcPr>
+          <w:p>
+            <w:pPr>
+              <w:spacing w:after="0"/>
+              <w:jc w:val="center"/>
+              <w:rPr>
+                <w:rFonts w:ascii="Arial" w:hAnsi="Arial"/>
+              </w:rPr>
+            </w:pPr>
+          </w:p>
+        </w:tc>
+        <w:tc>
+          <w:tcPr>
+            <w:tcW w:w="833" w:type="dxa"/>
+            <w:shd w:val="clear" w:color="auto" w:fill="99CCFF"/>
+          </w:tcPr>
+          <w:p>
+            <w:pPr>
+              <w:spacing w:after="0"/>
+              <w:jc w:val="center"/>
+              <w:rPr>
+                <w:rFonts w:ascii="Arial" w:hAnsi="Arial"/>
+              </w:rPr>
+            </w:pPr>
+          </w:p>
+        </w:tc>
+        <w:tc>
+          <w:tcPr>
+            <w:tcW w:w="833" w:type="dxa"/>
+            <w:shd w:val="clear" w:color="auto" w:fill="99CCFF"/>
+          </w:tcPr>
+          <w:p>
+            <w:pPr>
+              <w:spacing w:after="0"/>
+              <w:jc w:val="center"/>
+              <w:rPr>
+                <w:rFonts w:ascii="Arial" w:hAnsi="Arial"/>
+                <w:b/>
+                <w:i/>
+              </w:rPr>
+            </w:pPr>
+          </w:p>
+        </w:tc>
+        <w:tc>
+          <w:tcPr>
+            <w:tcW w:w="833" w:type="dxa"/>
+          </w:tcPr>
+          <w:p>
+            <w:pPr>
+              <w:spacing w:after="0"/>
+              <w:jc w:val="center"/>
+              <w:rPr>
+                <w:rFonts w:ascii="Arial" w:hAnsi="Arial"/>
+                <w:b/>
+                <w:i/>
+              </w:rPr>
+            </w:pPr>
+            <w:r>
+              <w:rPr>
+                <w:rFonts w:ascii="Arial" w:hAnsi="Arial"/>
+                <w:b/>
+                <w:i/>
+              </w:rPr>
+              <w:t>36-G</w:t>
+            </w:r>
+          </w:p>
+        </w:tc>
+        <w:tc>
+          <w:tcPr>
+            <w:tcW w:w="812" w:type="dxa"/>
+          </w:tcPr>
+          <w:p>
+            <w:pPr>
+              <w:spacing w:after="0"/>
+              <w:jc w:val="center"/>
+              <w:rPr>
+                <w:rFonts w:ascii="Arial" w:hAnsi="Arial"/>
+                <w:b/>
+                <w:i/>
+                <w:u w:val="single"/>
+              </w:rPr>
+            </w:pPr>
+            <w:r>
+              <w:rPr>
+                <w:rFonts w:ascii="Arial" w:hAnsi="Arial"/>
+                <w:u w:val="single"/>
+              </w:rPr>
+              <w:t>50-F</w:t>
+            </w:r>
+          </w:p>
+        </w:tc>
+      </w:tr>
+      <w:tr>
+        <w:tc>
+          <w:tcPr>
+            <w:tcW w:w="824" w:type="dxa"/>
+            <w:shd w:val="clear" w:color="auto" w:fill="99CCFF"/>
+          </w:tcPr>
+          <w:p>
+            <w:pPr>
+              <w:spacing w:after="0"/>
+              <w:jc w:val="center"/>
+              <w:rPr>
+                <w:rFonts w:ascii="Arial" w:hAnsi="Arial"/>
+              </w:rPr>
+            </w:pPr>
+          </w:p>
+        </w:tc>
+        <w:tc>
+          <w:tcPr>
+            <w:tcW w:w="825" w:type="dxa"/>
+            <w:shd w:val="clear" w:color="auto" w:fill="99CCFF"/>
+          </w:tcPr>
+          <w:p>
+            <w:pPr>
+              <w:spacing w:after="0"/>
+              <w:jc w:val="center"/>
+              <w:rPr>
+                <w:rFonts w:ascii="Arial" w:hAnsi="Arial"/>
+              </w:rPr>
+            </w:pPr>
+          </w:p>
+        </w:tc>
+        <w:tc>
+          <w:tcPr>
+            <w:tcW w:w="833" w:type="dxa"/>
+            <w:shd w:val="clear" w:color="auto" w:fill="99CCFF"/>
+          </w:tcPr>
+          <w:p>
+            <w:pPr>
+              <w:spacing w:after="0"/>
+              <w:jc w:val="center"/>
+              <w:rPr>
+                <w:rFonts w:ascii="Arial" w:hAnsi="Arial"/>
+              </w:rPr>
+            </w:pPr>
+          </w:p>
+        </w:tc>
+        <w:tc>
+          <w:tcPr>
+            <w:tcW w:w="833" w:type="dxa"/>
+            <w:shd w:val="clear" w:color="auto" w:fill="99CCFF"/>
+          </w:tcPr>
+          <w:p>
+            <w:pPr>
+              <w:spacing w:after="0"/>
+              <w:jc w:val="center"/>
+              <w:rPr>
+                <w:rFonts w:ascii="Arial" w:hAnsi="Arial"/>
+              </w:rPr>
+            </w:pPr>
+          </w:p>
+        </w:tc>
+        <w:tc>
+          <w:tcPr>
+            <w:tcW w:w="833" w:type="dxa"/>
+            <w:shd w:val="clear" w:color="auto" w:fill="99CCFF"/>
+          </w:tcPr>
+          <w:p>
+            <w:pPr>
+              <w:spacing w:after="0"/>
+              <w:jc w:val="center"/>
+              <w:rPr>
+                <w:rFonts w:ascii="Arial" w:hAnsi="Arial"/>
+              </w:rPr>
+            </w:pPr>
+          </w:p>
+        </w:tc>
+        <w:tc>
+          <w:tcPr>
+            <w:tcW w:w="833" w:type="dxa"/>
+            <w:shd w:val="clear" w:color="auto" w:fill="99CCFF"/>
+          </w:tcPr>
+          <w:p>
+            <w:pPr>
+              <w:spacing w:after="0"/>
+              <w:jc w:val="center"/>
+              <w:rPr>
+                <w:rFonts w:ascii="Arial" w:hAnsi="Arial"/>
+                <w:b/>
+                <w:i/>
+              </w:rPr>
+            </w:pPr>
+          </w:p>
+        </w:tc>
+        <w:tc>
+          <w:tcPr>
+            <w:tcW w:w="833" w:type="dxa"/>
+            <w:shd w:val="clear" w:color="auto" w:fill="99CCFF"/>
+          </w:tcPr>
+          <w:p>
+            <w:pPr>
+              <w:spacing w:after="0"/>
+              <w:jc w:val="center"/>
+              <w:rPr>
+                <w:rFonts w:ascii="Arial" w:hAnsi="Arial"/>
+                <w:b/>
+                <w:i/>
+              </w:rPr>
+            </w:pPr>
+          </w:p>
+        </w:tc>
+        <w:tc>
+          <w:tcPr>
+            <w:tcW w:w="812" w:type="dxa"/>
+          </w:tcPr>
+          <w:p>
+            <w:pPr>
+              <w:spacing w:after="0"/>
+              <w:jc w:val="center"/>
+              <w:rPr>
+                <w:rFonts w:ascii="Arial" w:hAnsi="Arial"/>
+                <w:b/>
+                <w:i/>
+              </w:rPr>
+            </w:pPr>
+            <w:r>
+              <w:rPr>
+                <w:rFonts w:ascii="Arial" w:hAnsi="Arial"/>
+                <w:b/>
+                <w:i/>
+                <w:color w:val="FF0000"/>
+              </w:rPr>
+              <w:t>50-F</w:t>
+            </w:r>
+          </w:p>
+        </w:tc>
+      </w:tr>
+    </w:tbl>
     <w:p>
       <w:pPr>
         <w:rPr>
@@ -3320,7 +7475,7 @@
 </file>
 
 <file path=word/numbering.xml><?xml version="1.0" encoding="utf-8"?>
-<w:numbering xmlns:wpc="http://schemas.microsoft.com/office/word/2010/wordprocessingCanvas" xmlns:cx="http://schemas.microsoft.com/office/drawing/2014/chartex" xmlns:cx1="http://schemas.microsoft.com/office/drawing/2015/9/8/chartex" xmlns:cx2="http://schemas.microsoft.com/office/drawing/2015/10/21/chartex" xmlns:cx3="http://schemas.microsoft.com/office/drawing/2016/5/9/chartex" xmlns:cx4="http://schemas.microsoft.com/office/drawing/2016/5/10/chartex" xmlns:cx5="http://schemas.microsoft.com/office/drawing/2016/5/11/chartex" xmlns:cx6="http://schemas.microsoft.com/office/drawing/2016/5/12/chartex" xmlns:cx7="http://schemas.microsoft.com/office/drawing/2016/5/13/chartex" xmlns:cx8="http://schemas.microsoft.com/office/drawing/2016/5/14/chartex" xmlns:mc="http://schemas.openxmlformats.org/markup-compatibility/2006" xmlns:aink="http://schemas.microsoft.com/office/drawing/2016/ink" xmlns:am3d="http://schemas.microsoft.com/office/drawing/2017/model3d" xmlns:o="urn:schemas-microsoft-com:office:office" xmlns:r="http://schemas.openxmlformats.org/officeDocument/2006/relationships" xmlns:m="http://schemas.openxmlformats.org/officeDocument/2006/math" xmlns:v="urn:schemas-microsoft-com:vml" xmlns:wp14="http://schemas.microsoft.com/office/word/2010/wordprocessingDrawing" xmlns:wp="http://schemas.openxmlformats.org/drawingml/2006/wordprocessingDrawing" xmlns:w10="urn:schemas-microsoft-com:office:word" xmlns:w="http://schemas.openxmlformats.org/wordprocessingml/2006/main" xmlns:w14="http://schemas.microsoft.com/office/word/2010/wordml" xmlns:w15="http://schemas.microsoft.com/office/word/2012/wordml" xmlns:w16cex="http://schemas.microsoft.com/office/word/2018/wordml/cex" xmlns:w16cid="http://schemas.microsoft.com/office/word/2016/wordml/cid" xmlns:w16="http://schemas.microsoft.com/office/word/2018/wordml" xmlns:w16se="http://schemas.microsoft.com/office/word/2015/wordml/symex" xmlns:wpg="http://schemas.microsoft.com/office/word/2010/wordprocessingGroup" xmlns:wpi="http://schemas.microsoft.com/office/word/2010/wordprocessingInk" xmlns:wne="http://schemas.microsoft.com/office/word/2006/wordml" xmlns:wps="http://schemas.microsoft.com/office/word/2010/wordprocessingShape" mc:Ignorable="w14 w15 w16se w16cid w16 w16cex wp14">
+<w:numbering xmlns:wpc="http://schemas.microsoft.com/office/word/2010/wordprocessingCanvas" xmlns:cx="http://schemas.microsoft.com/office/drawing/2014/chartex" xmlns:mc="http://schemas.openxmlformats.org/markup-compatibility/2006" xmlns:o="urn:schemas-microsoft-com:office:office" xmlns:r="http://schemas.openxmlformats.org/officeDocument/2006/relationships" xmlns:m="http://schemas.openxmlformats.org/officeDocument/2006/math" xmlns:v="urn:schemas-microsoft-com:vml" xmlns:wp14="http://schemas.microsoft.com/office/word/2010/wordprocessingDrawing" xmlns:wp="http://schemas.openxmlformats.org/drawingml/2006/wordprocessingDrawing" xmlns:w10="urn:schemas-microsoft-com:office:word" xmlns:w="http://schemas.openxmlformats.org/wordprocessingml/2006/main" xmlns:w14="http://schemas.microsoft.com/office/word/2010/wordml" xmlns:w15="http://schemas.microsoft.com/office/word/2012/wordml" xmlns:w16se="http://schemas.microsoft.com/office/word/2015/wordml/symex" xmlns:wpg="http://schemas.microsoft.com/office/word/2010/wordprocessingGroup" xmlns:wpi="http://schemas.microsoft.com/office/word/2010/wordprocessingInk" xmlns:wne="http://schemas.microsoft.com/office/word/2006/wordml" xmlns:wps="http://schemas.microsoft.com/office/word/2010/wordprocessingShape" mc:Ignorable="w14 w15 w16se wp14">
   <w:abstractNum w:abstractNumId="0" w15:restartNumberingAfterBreak="0">
     <w:nsid w:val="12544ECA"/>
     <w:multiLevelType w:val="multilevel"/>
@@ -3673,7 +7828,7 @@
 </file>
 
 <file path=word/styles.xml><?xml version="1.0" encoding="utf-8"?>
-<w:styles xmlns:mc="http://schemas.openxmlformats.org/markup-compatibility/2006" xmlns:r="http://schemas.openxmlformats.org/officeDocument/2006/relationships" xmlns:w="http://schemas.openxmlformats.org/wordprocessingml/2006/main" xmlns:w14="http://schemas.microsoft.com/office/word/2010/wordml" xmlns:w15="http://schemas.microsoft.com/office/word/2012/wordml" xmlns:w16cex="http://schemas.microsoft.com/office/word/2018/wordml/cex" xmlns:w16cid="http://schemas.microsoft.com/office/word/2016/wordml/cid" xmlns:w16="http://schemas.microsoft.com/office/word/2018/wordml" xmlns:w16se="http://schemas.microsoft.com/office/word/2015/wordml/symex" mc:Ignorable="w14 w15 w16se w16cid w16 w16cex">
+<w:styles xmlns:mc="http://schemas.openxmlformats.org/markup-compatibility/2006" xmlns:r="http://schemas.openxmlformats.org/officeDocument/2006/relationships" xmlns:w="http://schemas.openxmlformats.org/wordprocessingml/2006/main" xmlns:w14="http://schemas.microsoft.com/office/word/2010/wordml" xmlns:w15="http://schemas.microsoft.com/office/word/2012/wordml" xmlns:w16se="http://schemas.microsoft.com/office/word/2015/wordml/symex" mc:Ignorable="w14 w15 w16se">
   <w:docDefaults>
     <w:rPrDefault>
       <w:rPr>
@@ -3689,7 +7844,7 @@
       </w:pPr>
     </w:pPrDefault>
   </w:docDefaults>
-  <w:latentStyles w:defLockedState="0" w:defUIPriority="99" w:defSemiHidden="0" w:defUnhideWhenUsed="0" w:defQFormat="0" w:count="376">
+  <w:latentStyles w:defLockedState="0" w:defUIPriority="99" w:defSemiHidden="0" w:defUnhideWhenUsed="0" w:defQFormat="0" w:count="371">
     <w:lsdException w:name="Normal" w:uiPriority="0" w:qFormat="1"/>
     <w:lsdException w:name="heading 1" w:uiPriority="9" w:qFormat="1"/>
     <w:lsdException w:name="heading 2" w:semiHidden="1" w:uiPriority="9" w:unhideWhenUsed="1" w:qFormat="1"/>
@@ -4061,16 +8216,11 @@
     <w:lsdException w:name="List Table 5 Dark Accent 6" w:uiPriority="50"/>
     <w:lsdException w:name="List Table 6 Colorful Accent 6" w:uiPriority="51"/>
     <w:lsdException w:name="List Table 7 Colorful Accent 6" w:uiPriority="52"/>
-    <w:lsdException w:name="Mention" w:semiHidden="1" w:unhideWhenUsed="1"/>
-    <w:lsdException w:name="Smart Hyperlink" w:semiHidden="1" w:unhideWhenUsed="1"/>
-    <w:lsdException w:name="Hashtag" w:semiHidden="1" w:unhideWhenUsed="1"/>
-    <w:lsdException w:name="Unresolved Mention" w:semiHidden="1" w:unhideWhenUsed="1"/>
-    <w:lsdException w:name="Smart Link" w:semiHidden="1" w:unhideWhenUsed="1"/>
   </w:latentStyles>
   <w:style w:type="paragraph" w:default="1" w:styleId="Normal">
     <w:name w:val="Normal"/>
     <w:qFormat/>
-    <w:rsid w:val="00C33241"/>
+    <w:rsid w:val="000B62AF"/>
     <w:pPr>
       <w:spacing w:after="200" w:line="240" w:lineRule="auto"/>
     </w:pPr>
@@ -4143,6 +8293,18 @@
     <w:rPr>
       <w:rFonts w:ascii="Times New Roman" w:eastAsia="Times New Roman" w:hAnsi="Times New Roman"/>
       <w:lang w:eastAsia="fr-FR"/>
+    </w:rPr>
+  </w:style>
+  <w:style w:type="character" w:styleId="Emphaseintense">
+    <w:name w:val="Intense Emphasis"/>
+    <w:basedOn w:val="Policepardfaut"/>
+    <w:uiPriority w:val="21"/>
+    <w:qFormat/>
+    <w:rsid w:val="00D72BD6"/>
+    <w:rPr>
+      <w:i/>
+      <w:iCs/>
+      <w:color w:val="4472C4" w:themeColor="accent1"/>
     </w:rPr>
   </w:style>
 </w:styles>
@@ -4590,14 +8752,49 @@
 </p:properties>
 </file>
 
+<file path=customXml/item4.xml><?xml version="1.0" encoding="utf-8"?>
+<b:Sources xmlns:b="http://schemas.openxmlformats.org/officeDocument/2006/bibliography" xmlns="http://schemas.openxmlformats.org/officeDocument/2006/bibliography" SelectedStyle="\APASixthEditionOfficeOnline.xsl" StyleName="APA" Version="6"/>
+</file>
+
 <file path=customXml/itemProps1.xml><?xml version="1.0" encoding="utf-8"?>
-<ds:datastoreItem xmlns:ds="http://schemas.openxmlformats.org/officeDocument/2006/customXml" ds:itemID="{026E1B1F-3133-48BD-B365-E554418AB48C}"/>
+<ds:datastoreItem xmlns:ds="http://schemas.openxmlformats.org/officeDocument/2006/customXml" ds:itemID="{026E1B1F-3133-48BD-B365-E554418AB48C}">
+  <ds:schemaRefs>
+    <ds:schemaRef ds:uri="http://schemas.microsoft.com/office/2006/metadata/contentType"/>
+    <ds:schemaRef ds:uri="http://schemas.microsoft.com/office/2006/metadata/properties/metaAttributes"/>
+    <ds:schemaRef ds:uri="http://www.w3.org/2001/XMLSchema"/>
+    <ds:schemaRef ds:uri="http://schemas.microsoft.com/office/2006/metadata/properties"/>
+    <ds:schemaRef ds:uri="4dff41af-dc9d-4999-97e1-e1993e0ed7b4"/>
+    <ds:schemaRef ds:uri="http://schemas.microsoft.com/office/2006/documentManagement/types"/>
+    <ds:schemaRef ds:uri="http://schemas.microsoft.com/office/infopath/2007/PartnerControls"/>
+    <ds:schemaRef ds:uri="http://schemas.openxmlformats.org/package/2006/metadata/core-properties"/>
+    <ds:schemaRef ds:uri="http://purl.org/dc/elements/1.1/"/>
+    <ds:schemaRef ds:uri="http://purl.org/dc/terms/"/>
+    <ds:schemaRef ds:uri="http://schemas.microsoft.com/internal/obd"/>
+  </ds:schemaRefs>
+</ds:datastoreItem>
 </file>
 
 <file path=customXml/itemProps2.xml><?xml version="1.0" encoding="utf-8"?>
-<ds:datastoreItem xmlns:ds="http://schemas.openxmlformats.org/officeDocument/2006/customXml" ds:itemID="{CBE30411-D68E-4413-A388-EFE7D1241F53}"/>
+<ds:datastoreItem xmlns:ds="http://schemas.openxmlformats.org/officeDocument/2006/customXml" ds:itemID="{CBE30411-D68E-4413-A388-EFE7D1241F53}">
+  <ds:schemaRefs>
+    <ds:schemaRef ds:uri="http://schemas.microsoft.com/sharepoint/v3/contenttype/forms"/>
+  </ds:schemaRefs>
+</ds:datastoreItem>
 </file>
 
 <file path=customXml/itemProps3.xml><?xml version="1.0" encoding="utf-8"?>
-<ds:datastoreItem xmlns:ds="http://schemas.openxmlformats.org/officeDocument/2006/customXml" ds:itemID="{8F61D8B0-CE2C-47D4-A2F6-FB1C14860DC5}"/>
+<ds:datastoreItem xmlns:ds="http://schemas.openxmlformats.org/officeDocument/2006/customXml" ds:itemID="{8F61D8B0-CE2C-47D4-A2F6-FB1C14860DC5}">
+  <ds:schemaRefs>
+    <ds:schemaRef ds:uri="http://schemas.microsoft.com/office/2006/metadata/properties"/>
+    <ds:schemaRef ds:uri="http://schemas.microsoft.com/office/infopath/2007/PartnerControls"/>
+  </ds:schemaRefs>
+</ds:datastoreItem>
+</file>
+
+<file path=customXml/itemProps4.xml><?xml version="1.0" encoding="utf-8"?>
+<ds:datastoreItem xmlns:ds="http://schemas.openxmlformats.org/officeDocument/2006/customXml" ds:itemID="{CC31FC39-C0CC-4DF3-B718-8ADEE169E1C0}">
+  <ds:schemaRefs>
+    <ds:schemaRef ds:uri="http://schemas.openxmlformats.org/officeDocument/2006/bibliography"/>
+  </ds:schemaRefs>
+</ds:datastoreItem>
 </file>
</xml_diff>